<commit_message>
Save 33 Boss Battle started
</commit_message>
<xml_diff>
--- a/3.8 Nicholas Chua Jay Ngan Yr13.docx
+++ b/3.8 Nicholas Chua Jay Ngan Yr13.docx
@@ -13,41 +13,21 @@
           <w:lang w:eastAsia="en-NZ"/>
         </w:rPr>
       </w:pPr>
-      <w:r>
-        <w:fldChar w:fldCharType="begin"/>
-      </w:r>
-      <w:r>
-        <w:instrText xml:space="preserve"> HYPERLINK "https://www.nzqa.govt.nz/nqfdocs/ncea-resource/achievements/2019/as91907.pdf" </w:instrText>
-      </w:r>
-      <w:r>
-        <w:fldChar w:fldCharType="separate"/>
-      </w:r>
-      <w:r>
-        <w:rPr>
-          <w:rFonts w:ascii="Cambria" w:eastAsia="Times New Roman" w:hAnsi="Cambria" w:cs="Times New Roman"/>
-          <w:b/>
-          <w:bCs/>
-          <w:color w:val="1155CC"/>
-          <w:sz w:val="30"/>
-          <w:szCs w:val="30"/>
-          <w:u w:val="single"/>
-          <w:lang w:eastAsia="en-NZ"/>
-        </w:rPr>
-        <w:t>3.8 Use complex processes to develop a digital technologies outcome</w:t>
-      </w:r>
-      <w:r>
-        <w:rPr>
-          <w:rFonts w:ascii="Cambria" w:eastAsia="Times New Roman" w:hAnsi="Cambria" w:cs="Times New Roman"/>
-          <w:b/>
-          <w:bCs/>
-          <w:color w:val="1155CC"/>
-          <w:sz w:val="30"/>
-          <w:szCs w:val="30"/>
-          <w:u w:val="single"/>
-          <w:lang w:eastAsia="en-NZ"/>
-        </w:rPr>
-        <w:fldChar w:fldCharType="end"/>
-      </w:r>
+      <w:hyperlink r:id="rId8" w:history="1">
+        <w:r>
+          <w:rPr>
+            <w:rFonts w:ascii="Cambria" w:eastAsia="Times New Roman" w:hAnsi="Cambria" w:cs="Times New Roman"/>
+            <w:b/>
+            <w:bCs/>
+            <w:color w:val="1155CC"/>
+            <w:sz w:val="30"/>
+            <w:szCs w:val="30"/>
+            <w:u w:val="single"/>
+            <w:lang w:eastAsia="en-NZ"/>
+          </w:rPr>
+          <w:t>3.8 Use complex processes to develop a digital technologies outcome</w:t>
+        </w:r>
+      </w:hyperlink>
     </w:p>
     <w:p>
       <w:pPr>
@@ -621,7 +601,7 @@
               </w:rPr>
               <w:t xml:space="preserve">Use recognised and appropriate </w:t>
             </w:r>
-            <w:hyperlink r:id="rId8" w:anchor="bookmark=id.9s67oa6vm34" w:history="1">
+            <w:hyperlink r:id="rId9" w:anchor="bookmark=id.9s67oa6vm34" w:history="1">
               <w:r>
                 <w:rPr>
                   <w:rFonts w:ascii="Cambria" w:eastAsia="Times New Roman" w:hAnsi="Cambria" w:cs="Times New Roman"/>
@@ -1270,7 +1250,7 @@
                 <w:lang w:eastAsia="en-NZ"/>
               </w:rPr>
             </w:pPr>
-            <w:hyperlink r:id="rId9" w:anchor="bookmark=id.rqkyku37fesf" w:history="1">
+            <w:hyperlink r:id="rId10" w:anchor="bookmark=id.rqkyku37fesf" w:history="1">
               <w:r>
                 <w:rPr>
                   <w:rFonts w:ascii="Cambria" w:eastAsia="Times New Roman" w:hAnsi="Cambria" w:cs="Times New Roman"/>
@@ -1495,25 +1475,7 @@
                 <w:color w:val="000000"/>
                 <w:lang w:eastAsia="en-NZ"/>
               </w:rPr>
-              <w:t xml:space="preserve">Effectively use project management tools and techniques to manage development, </w:t>
-            </w:r>
-            <w:proofErr w:type="gramStart"/>
-            <w:r>
-              <w:rPr>
-                <w:rFonts w:ascii="Cambria" w:eastAsia="Times New Roman" w:hAnsi="Cambria" w:cs="Times New Roman"/>
-                <w:color w:val="000000"/>
-                <w:lang w:eastAsia="en-NZ"/>
-              </w:rPr>
-              <w:t>feedback</w:t>
-            </w:r>
-            <w:proofErr w:type="gramEnd"/>
-            <w:r>
-              <w:rPr>
-                <w:rFonts w:ascii="Cambria" w:eastAsia="Times New Roman" w:hAnsi="Cambria" w:cs="Times New Roman"/>
-                <w:color w:val="000000"/>
-                <w:lang w:eastAsia="en-NZ"/>
-              </w:rPr>
-              <w:t xml:space="preserve"> and/or collaborative processes</w:t>
+              <w:t>Effectively use project management tools and techniques to manage development, feedback and/or collaborative processes</w:t>
             </w:r>
           </w:p>
         </w:tc>
@@ -2133,25 +2095,7 @@
                 <w:color w:val="000000"/>
                 <w:lang w:eastAsia="en-NZ"/>
               </w:rPr>
-              <w:t xml:space="preserve">Synthesised information gained from the planning, </w:t>
-            </w:r>
-            <w:proofErr w:type="gramStart"/>
-            <w:r>
-              <w:rPr>
-                <w:rFonts w:ascii="Cambria" w:eastAsia="Times New Roman" w:hAnsi="Cambria" w:cs="Times New Roman"/>
-                <w:color w:val="000000"/>
-                <w:lang w:eastAsia="en-NZ"/>
-              </w:rPr>
-              <w:t>testing</w:t>
-            </w:r>
-            <w:proofErr w:type="gramEnd"/>
-            <w:r>
-              <w:rPr>
-                <w:rFonts w:ascii="Cambria" w:eastAsia="Times New Roman" w:hAnsi="Cambria" w:cs="Times New Roman"/>
-                <w:color w:val="000000"/>
-                <w:lang w:eastAsia="en-NZ"/>
-              </w:rPr>
-              <w:t xml:space="preserve"> and trialling of components</w:t>
+              <w:t>Synthesised information gained from the planning, testing and trialling of components</w:t>
             </w:r>
           </w:p>
         </w:tc>
@@ -2254,25 +2198,7 @@
                 <w:color w:val="000000"/>
                 <w:lang w:eastAsia="en-NZ"/>
               </w:rPr>
-              <w:t xml:space="preserve">Discuss how the above information led to the development of a high-quality digital </w:t>
-            </w:r>
-            <w:proofErr w:type="gramStart"/>
-            <w:r>
-              <w:rPr>
-                <w:rFonts w:ascii="Cambria" w:eastAsia="Times New Roman" w:hAnsi="Cambria" w:cs="Times New Roman"/>
-                <w:color w:val="000000"/>
-                <w:lang w:eastAsia="en-NZ"/>
-              </w:rPr>
-              <w:t>technologies</w:t>
-            </w:r>
-            <w:proofErr w:type="gramEnd"/>
-            <w:r>
-              <w:rPr>
-                <w:rFonts w:ascii="Cambria" w:eastAsia="Times New Roman" w:hAnsi="Cambria" w:cs="Times New Roman"/>
-                <w:color w:val="000000"/>
-                <w:lang w:eastAsia="en-NZ"/>
-              </w:rPr>
-              <w:t xml:space="preserve"> outcome.</w:t>
+              <w:t>Discuss how the above information led to the development of a high-quality digital technologies outcome.</w:t>
             </w:r>
           </w:p>
         </w:tc>
@@ -2633,777 +2559,14 @@
     </w:tbl>
     <w:p>
       <w:pPr>
-        <w:spacing w:after="240" w:line="240" w:lineRule="auto"/>
-        <w:rPr>
-          <w:rFonts w:ascii="Times New Roman" w:eastAsia="Times New Roman" w:hAnsi="Times New Roman" w:cs="Times New Roman"/>
-          <w:sz w:val="24"/>
-          <w:szCs w:val="24"/>
-          <w:lang w:eastAsia="en-NZ"/>
-        </w:rPr>
-      </w:pPr>
-    </w:p>
-    <w:p>
-      <w:pPr>
-        <w:spacing w:after="0" w:line="240" w:lineRule="auto"/>
-        <w:rPr>
-          <w:rFonts w:ascii="Times New Roman" w:eastAsia="Times New Roman" w:hAnsi="Times New Roman" w:cs="Times New Roman"/>
-          <w:sz w:val="24"/>
-          <w:szCs w:val="24"/>
-          <w:lang w:eastAsia="en-NZ"/>
-        </w:rPr>
-      </w:pPr>
-      <w:r>
+        <w:jc w:val="center"/>
         <w:rPr>
           <w:rFonts w:ascii="Cambria" w:eastAsia="Times New Roman" w:hAnsi="Cambria" w:cs="Times New Roman"/>
           <w:color w:val="000000"/>
           <w:lang w:eastAsia="en-NZ"/>
         </w:rPr>
-        <w:t>Use complex processes to develop a digital technologies outcome involves:</w:t>
-      </w:r>
-    </w:p>
-    <w:p>
-      <w:pPr>
-        <w:spacing w:after="0" w:line="240" w:lineRule="auto"/>
-        <w:rPr>
-          <w:rFonts w:ascii="Times New Roman" w:eastAsia="Times New Roman" w:hAnsi="Times New Roman" w:cs="Times New Roman"/>
-          <w:sz w:val="24"/>
-          <w:szCs w:val="24"/>
-          <w:lang w:eastAsia="en-NZ"/>
-        </w:rPr>
-      </w:pPr>
-      <w:r>
-        <w:rPr>
-          <w:rFonts w:ascii="Cambria" w:eastAsia="Times New Roman" w:hAnsi="Cambria" w:cs="Times New Roman"/>
-          <w:color w:val="000000"/>
-          <w:lang w:eastAsia="en-NZ"/>
-        </w:rPr>
-        <w:t xml:space="preserve">- using recognised and appropriate project management tools and techniques to plan the development of a digital </w:t>
-      </w:r>
-      <w:proofErr w:type="gramStart"/>
-      <w:r>
-        <w:rPr>
-          <w:rFonts w:ascii="Cambria" w:eastAsia="Times New Roman" w:hAnsi="Cambria" w:cs="Times New Roman"/>
-          <w:color w:val="000000"/>
-          <w:lang w:eastAsia="en-NZ"/>
-        </w:rPr>
-        <w:t>technologies</w:t>
-      </w:r>
-      <w:proofErr w:type="gramEnd"/>
-      <w:r>
-        <w:rPr>
-          <w:rFonts w:ascii="Cambria" w:eastAsia="Times New Roman" w:hAnsi="Cambria" w:cs="Times New Roman"/>
-          <w:color w:val="000000"/>
-          <w:lang w:eastAsia="en-NZ"/>
-        </w:rPr>
-        <w:t xml:space="preserve"> outcome</w:t>
-      </w:r>
-    </w:p>
-    <w:p>
-      <w:pPr>
-        <w:spacing w:after="0" w:line="240" w:lineRule="auto"/>
-        <w:rPr>
-          <w:rFonts w:ascii="Times New Roman" w:eastAsia="Times New Roman" w:hAnsi="Times New Roman" w:cs="Times New Roman"/>
-          <w:sz w:val="24"/>
-          <w:szCs w:val="24"/>
-          <w:lang w:eastAsia="en-NZ"/>
-        </w:rPr>
-      </w:pPr>
-      <w:r>
-        <w:rPr>
-          <w:rFonts w:ascii="Cambria" w:eastAsia="Times New Roman" w:hAnsi="Cambria" w:cs="Times New Roman"/>
-          <w:color w:val="000000"/>
-          <w:lang w:eastAsia="en-NZ"/>
-        </w:rPr>
-        <w:t>- decomposing the digital technologies outcome into smaller components</w:t>
-      </w:r>
-    </w:p>
-    <w:p>
-      <w:pPr>
-        <w:spacing w:after="0" w:line="240" w:lineRule="auto"/>
-        <w:rPr>
-          <w:rFonts w:ascii="Times New Roman" w:eastAsia="Times New Roman" w:hAnsi="Times New Roman" w:cs="Times New Roman"/>
-          <w:sz w:val="24"/>
-          <w:szCs w:val="24"/>
-          <w:lang w:eastAsia="en-NZ"/>
-        </w:rPr>
-      </w:pPr>
-      <w:r>
-        <w:rPr>
-          <w:rFonts w:ascii="Cambria" w:eastAsia="Times New Roman" w:hAnsi="Cambria" w:cs="Times New Roman"/>
-          <w:color w:val="000000"/>
-          <w:lang w:eastAsia="en-NZ"/>
-        </w:rPr>
-        <w:t>- trialling components of the outcome</w:t>
-      </w:r>
-    </w:p>
-    <w:p>
-      <w:pPr>
-        <w:spacing w:after="0" w:line="240" w:lineRule="auto"/>
-        <w:rPr>
-          <w:rFonts w:ascii="Times New Roman" w:eastAsia="Times New Roman" w:hAnsi="Times New Roman" w:cs="Times New Roman"/>
-          <w:sz w:val="24"/>
-          <w:szCs w:val="24"/>
-          <w:lang w:eastAsia="en-NZ"/>
-        </w:rPr>
-      </w:pPr>
-      <w:r>
-        <w:rPr>
-          <w:rFonts w:ascii="Cambria" w:eastAsia="Times New Roman" w:hAnsi="Cambria" w:cs="Times New Roman"/>
-          <w:color w:val="000000"/>
-          <w:lang w:eastAsia="en-NZ"/>
-        </w:rPr>
-        <w:t>- testing that the digital technologies outcome functions as intended</w:t>
-      </w:r>
-    </w:p>
-    <w:p>
-      <w:pPr>
-        <w:spacing w:after="0" w:line="240" w:lineRule="auto"/>
-        <w:rPr>
-          <w:rFonts w:ascii="Times New Roman" w:eastAsia="Times New Roman" w:hAnsi="Times New Roman" w:cs="Times New Roman"/>
-          <w:sz w:val="24"/>
-          <w:szCs w:val="24"/>
-          <w:lang w:eastAsia="en-NZ"/>
-        </w:rPr>
-      </w:pPr>
-      <w:r>
-        <w:rPr>
-          <w:rFonts w:ascii="Cambria" w:eastAsia="Times New Roman" w:hAnsi="Cambria" w:cs="Times New Roman"/>
-          <w:color w:val="000000"/>
-          <w:lang w:eastAsia="en-NZ"/>
-        </w:rPr>
-        <w:t>- addressing relevant implications.</w:t>
-      </w:r>
-    </w:p>
-    <w:p>
-      <w:pPr>
-        <w:spacing w:after="0" w:line="240" w:lineRule="auto"/>
-        <w:rPr>
-          <w:rFonts w:ascii="Times New Roman" w:eastAsia="Times New Roman" w:hAnsi="Times New Roman" w:cs="Times New Roman"/>
-          <w:sz w:val="24"/>
-          <w:szCs w:val="24"/>
-          <w:lang w:eastAsia="en-NZ"/>
-        </w:rPr>
-      </w:pPr>
-    </w:p>
-    <w:p>
-      <w:pPr>
-        <w:spacing w:after="0" w:line="240" w:lineRule="auto"/>
-        <w:rPr>
-          <w:rFonts w:ascii="Times New Roman" w:eastAsia="Times New Roman" w:hAnsi="Times New Roman" w:cs="Times New Roman"/>
-          <w:sz w:val="24"/>
-          <w:szCs w:val="24"/>
-          <w:lang w:eastAsia="en-NZ"/>
-        </w:rPr>
-      </w:pPr>
-      <w:r>
-        <w:rPr>
-          <w:rFonts w:ascii="Cambria" w:eastAsia="Times New Roman" w:hAnsi="Cambria" w:cs="Times New Roman"/>
-          <w:color w:val="000000"/>
-          <w:lang w:eastAsia="en-NZ"/>
-        </w:rPr>
-        <w:t>Use complex processes to develop an informed digital technologies outcome involves:</w:t>
-      </w:r>
-    </w:p>
-    <w:p>
-      <w:pPr>
-        <w:spacing w:after="0" w:line="240" w:lineRule="auto"/>
-        <w:rPr>
-          <w:rFonts w:ascii="Times New Roman" w:eastAsia="Times New Roman" w:hAnsi="Times New Roman" w:cs="Times New Roman"/>
-          <w:sz w:val="24"/>
-          <w:szCs w:val="24"/>
-          <w:lang w:eastAsia="en-NZ"/>
-        </w:rPr>
-      </w:pPr>
-      <w:r>
-        <w:rPr>
-          <w:rFonts w:ascii="Cambria" w:eastAsia="Times New Roman" w:hAnsi="Cambria" w:cs="Times New Roman"/>
-          <w:color w:val="000000"/>
-          <w:lang w:eastAsia="en-NZ"/>
-        </w:rPr>
-        <w:t xml:space="preserve">- effectively using project management tools and techniques to manage development, </w:t>
-      </w:r>
-      <w:proofErr w:type="gramStart"/>
-      <w:r>
-        <w:rPr>
-          <w:rFonts w:ascii="Cambria" w:eastAsia="Times New Roman" w:hAnsi="Cambria" w:cs="Times New Roman"/>
-          <w:color w:val="000000"/>
-          <w:lang w:eastAsia="en-NZ"/>
-        </w:rPr>
-        <w:t>feedback</w:t>
-      </w:r>
-      <w:proofErr w:type="gramEnd"/>
-      <w:r>
-        <w:rPr>
-          <w:rFonts w:ascii="Cambria" w:eastAsia="Times New Roman" w:hAnsi="Cambria" w:cs="Times New Roman"/>
-          <w:color w:val="000000"/>
-          <w:lang w:eastAsia="en-NZ"/>
-        </w:rPr>
-        <w:t xml:space="preserve"> and/or collaborative processes</w:t>
-      </w:r>
-    </w:p>
-    <w:p>
-      <w:pPr>
-        <w:spacing w:after="0" w:line="240" w:lineRule="auto"/>
-        <w:rPr>
-          <w:rFonts w:ascii="Times New Roman" w:eastAsia="Times New Roman" w:hAnsi="Times New Roman" w:cs="Times New Roman"/>
-          <w:sz w:val="24"/>
-          <w:szCs w:val="24"/>
-          <w:lang w:eastAsia="en-NZ"/>
-        </w:rPr>
-      </w:pPr>
-      <w:r>
-        <w:rPr>
-          <w:rFonts w:ascii="Cambria" w:eastAsia="Times New Roman" w:hAnsi="Cambria" w:cs="Times New Roman"/>
-          <w:color w:val="000000"/>
-          <w:lang w:eastAsia="en-NZ"/>
-        </w:rPr>
-        <w:t>- effectively trialling multiple components and/or techniques</w:t>
-      </w:r>
-    </w:p>
-    <w:p>
-      <w:pPr>
-        <w:spacing w:after="0" w:line="240" w:lineRule="auto"/>
-        <w:rPr>
-          <w:rFonts w:ascii="Times New Roman" w:eastAsia="Times New Roman" w:hAnsi="Times New Roman" w:cs="Times New Roman"/>
-          <w:sz w:val="24"/>
-          <w:szCs w:val="24"/>
-          <w:lang w:eastAsia="en-NZ"/>
-        </w:rPr>
-      </w:pPr>
-      <w:r>
-        <w:rPr>
-          <w:rFonts w:ascii="Cambria" w:eastAsia="Times New Roman" w:hAnsi="Cambria" w:cs="Times New Roman"/>
-          <w:color w:val="000000"/>
-          <w:lang w:eastAsia="en-NZ"/>
-        </w:rPr>
-        <w:t xml:space="preserve">- effectively using information from testing and trialling to improve the functionality of the digital </w:t>
-      </w:r>
-      <w:proofErr w:type="gramStart"/>
-      <w:r>
-        <w:rPr>
-          <w:rFonts w:ascii="Cambria" w:eastAsia="Times New Roman" w:hAnsi="Cambria" w:cs="Times New Roman"/>
-          <w:color w:val="000000"/>
-          <w:lang w:eastAsia="en-NZ"/>
-        </w:rPr>
-        <w:t>technologies</w:t>
-      </w:r>
-      <w:proofErr w:type="gramEnd"/>
-      <w:r>
-        <w:rPr>
-          <w:rFonts w:ascii="Cambria" w:eastAsia="Times New Roman" w:hAnsi="Cambria" w:cs="Times New Roman"/>
-          <w:color w:val="000000"/>
-          <w:lang w:eastAsia="en-NZ"/>
-        </w:rPr>
-        <w:t xml:space="preserve"> outcome.</w:t>
-      </w:r>
-    </w:p>
-    <w:p>
-      <w:pPr>
-        <w:spacing w:after="0" w:line="240" w:lineRule="auto"/>
-        <w:rPr>
-          <w:rFonts w:ascii="Times New Roman" w:eastAsia="Times New Roman" w:hAnsi="Times New Roman" w:cs="Times New Roman"/>
-          <w:sz w:val="24"/>
-          <w:szCs w:val="24"/>
-          <w:lang w:eastAsia="en-NZ"/>
-        </w:rPr>
-      </w:pPr>
-    </w:p>
-    <w:p>
-      <w:pPr>
-        <w:spacing w:after="0" w:line="240" w:lineRule="auto"/>
-        <w:rPr>
-          <w:rFonts w:ascii="Times New Roman" w:eastAsia="Times New Roman" w:hAnsi="Times New Roman" w:cs="Times New Roman"/>
-          <w:sz w:val="24"/>
-          <w:szCs w:val="24"/>
-          <w:lang w:eastAsia="en-NZ"/>
-        </w:rPr>
-      </w:pPr>
-      <w:r>
-        <w:rPr>
-          <w:rFonts w:ascii="Cambria" w:eastAsia="Times New Roman" w:hAnsi="Cambria" w:cs="Times New Roman"/>
-          <w:color w:val="000000"/>
-          <w:lang w:eastAsia="en-NZ"/>
-        </w:rPr>
-        <w:t>Use complex processes to develop a refined digital technologies outcome involves:</w:t>
-      </w:r>
-    </w:p>
-    <w:p>
-      <w:pPr>
-        <w:spacing w:after="0" w:line="240" w:lineRule="auto"/>
-        <w:rPr>
-          <w:rFonts w:ascii="Times New Roman" w:eastAsia="Times New Roman" w:hAnsi="Times New Roman" w:cs="Times New Roman"/>
-          <w:sz w:val="24"/>
-          <w:szCs w:val="24"/>
-          <w:lang w:eastAsia="en-NZ"/>
-        </w:rPr>
-      </w:pPr>
-      <w:r>
-        <w:rPr>
-          <w:rFonts w:ascii="Cambria" w:eastAsia="Times New Roman" w:hAnsi="Cambria" w:cs="Times New Roman"/>
-          <w:color w:val="000000"/>
-          <w:lang w:eastAsia="en-NZ"/>
-        </w:rPr>
-        <w:t xml:space="preserve">- synthesising information gained from the planning, </w:t>
-      </w:r>
-      <w:proofErr w:type="gramStart"/>
-      <w:r>
-        <w:rPr>
-          <w:rFonts w:ascii="Cambria" w:eastAsia="Times New Roman" w:hAnsi="Cambria" w:cs="Times New Roman"/>
-          <w:color w:val="000000"/>
-          <w:lang w:eastAsia="en-NZ"/>
-        </w:rPr>
-        <w:t>testing</w:t>
-      </w:r>
-      <w:proofErr w:type="gramEnd"/>
-      <w:r>
-        <w:rPr>
-          <w:rFonts w:ascii="Cambria" w:eastAsia="Times New Roman" w:hAnsi="Cambria" w:cs="Times New Roman"/>
-          <w:color w:val="000000"/>
-          <w:lang w:eastAsia="en-NZ"/>
-        </w:rPr>
-        <w:t xml:space="preserve"> and trialling of components</w:t>
-      </w:r>
-    </w:p>
-    <w:p>
-      <w:pPr>
-        <w:spacing w:after="0" w:line="240" w:lineRule="auto"/>
-        <w:rPr>
-          <w:rFonts w:ascii="Times New Roman" w:eastAsia="Times New Roman" w:hAnsi="Times New Roman" w:cs="Times New Roman"/>
-          <w:sz w:val="24"/>
-          <w:szCs w:val="24"/>
-          <w:lang w:eastAsia="en-NZ"/>
-        </w:rPr>
-      </w:pPr>
-      <w:r>
-        <w:rPr>
-          <w:rFonts w:ascii="Cambria" w:eastAsia="Times New Roman" w:hAnsi="Cambria" w:cs="Times New Roman"/>
-          <w:color w:val="000000"/>
-          <w:lang w:eastAsia="en-NZ"/>
-        </w:rPr>
-        <w:t xml:space="preserve">- discussing how this information led to the development of a high-quality digital </w:t>
-      </w:r>
-      <w:proofErr w:type="gramStart"/>
-      <w:r>
-        <w:rPr>
-          <w:rFonts w:ascii="Cambria" w:eastAsia="Times New Roman" w:hAnsi="Cambria" w:cs="Times New Roman"/>
-          <w:color w:val="000000"/>
-          <w:lang w:eastAsia="en-NZ"/>
-        </w:rPr>
-        <w:t>technologies</w:t>
-      </w:r>
-      <w:proofErr w:type="gramEnd"/>
-      <w:r>
-        <w:rPr>
-          <w:rFonts w:ascii="Cambria" w:eastAsia="Times New Roman" w:hAnsi="Cambria" w:cs="Times New Roman"/>
-          <w:color w:val="000000"/>
-          <w:lang w:eastAsia="en-NZ"/>
-        </w:rPr>
-        <w:t xml:space="preserve"> outcome.</w:t>
-      </w:r>
-    </w:p>
-    <w:p>
-      <w:pPr>
-        <w:spacing w:after="0" w:line="240" w:lineRule="auto"/>
-        <w:rPr>
-          <w:rFonts w:ascii="Times New Roman" w:eastAsia="Times New Roman" w:hAnsi="Times New Roman" w:cs="Times New Roman"/>
-          <w:sz w:val="24"/>
-          <w:szCs w:val="24"/>
-          <w:lang w:eastAsia="en-NZ"/>
-        </w:rPr>
-      </w:pPr>
-    </w:p>
-    <w:p>
-      <w:pPr>
-        <w:spacing w:after="0" w:line="240" w:lineRule="auto"/>
-        <w:rPr>
-          <w:rFonts w:ascii="Times New Roman" w:eastAsia="Times New Roman" w:hAnsi="Times New Roman" w:cs="Times New Roman"/>
-          <w:sz w:val="24"/>
-          <w:szCs w:val="24"/>
-          <w:lang w:eastAsia="en-NZ"/>
-        </w:rPr>
-      </w:pPr>
-      <w:r>
-        <w:rPr>
-          <w:rFonts w:ascii="Cambria" w:eastAsia="Times New Roman" w:hAnsi="Cambria" w:cs="Times New Roman"/>
-          <w:color w:val="000000"/>
-          <w:lang w:eastAsia="en-NZ"/>
-        </w:rPr>
-        <w:t>Examples of project management tools and techniques include:</w:t>
-      </w:r>
-    </w:p>
-    <w:p>
-      <w:pPr>
-        <w:spacing w:after="0" w:line="240" w:lineRule="auto"/>
-        <w:rPr>
-          <w:rFonts w:ascii="Times New Roman" w:eastAsia="Times New Roman" w:hAnsi="Times New Roman" w:cs="Times New Roman"/>
-          <w:sz w:val="24"/>
-          <w:szCs w:val="24"/>
-          <w:lang w:eastAsia="en-NZ"/>
-        </w:rPr>
-      </w:pPr>
-      <w:r>
-        <w:rPr>
-          <w:rFonts w:ascii="Cambria" w:eastAsia="Times New Roman" w:hAnsi="Cambria" w:cs="Times New Roman"/>
-          <w:color w:val="000000"/>
-          <w:lang w:eastAsia="en-NZ"/>
-        </w:rPr>
-        <w:t>- Agile or waterfall techniques</w:t>
-      </w:r>
-    </w:p>
-    <w:p>
-      <w:pPr>
-        <w:spacing w:after="0" w:line="240" w:lineRule="auto"/>
-        <w:rPr>
-          <w:rFonts w:ascii="Times New Roman" w:eastAsia="Times New Roman" w:hAnsi="Times New Roman" w:cs="Times New Roman"/>
-          <w:sz w:val="24"/>
-          <w:szCs w:val="24"/>
-          <w:lang w:eastAsia="en-NZ"/>
-        </w:rPr>
-      </w:pPr>
-      <w:r>
-        <w:rPr>
-          <w:rFonts w:ascii="Cambria" w:eastAsia="Times New Roman" w:hAnsi="Cambria" w:cs="Times New Roman"/>
-          <w:color w:val="000000"/>
-          <w:lang w:eastAsia="en-NZ"/>
-        </w:rPr>
-        <w:t>- Kanban or scrum boards</w:t>
-      </w:r>
-    </w:p>
-    <w:p>
-      <w:pPr>
-        <w:spacing w:after="0" w:line="240" w:lineRule="auto"/>
-        <w:rPr>
-          <w:rFonts w:ascii="Times New Roman" w:eastAsia="Times New Roman" w:hAnsi="Times New Roman" w:cs="Times New Roman"/>
-          <w:sz w:val="24"/>
-          <w:szCs w:val="24"/>
-          <w:lang w:eastAsia="en-NZ"/>
-        </w:rPr>
-      </w:pPr>
-      <w:r>
-        <w:rPr>
-          <w:rFonts w:ascii="Cambria" w:eastAsia="Times New Roman" w:hAnsi="Cambria" w:cs="Times New Roman"/>
-          <w:color w:val="000000"/>
-          <w:lang w:eastAsia="en-NZ"/>
-        </w:rPr>
-        <w:t>- version control software</w:t>
-      </w:r>
-    </w:p>
-    <w:p>
-      <w:pPr>
-        <w:spacing w:after="0" w:line="240" w:lineRule="auto"/>
-        <w:rPr>
-          <w:rFonts w:ascii="Times New Roman" w:eastAsia="Times New Roman" w:hAnsi="Times New Roman" w:cs="Times New Roman"/>
-          <w:sz w:val="24"/>
-          <w:szCs w:val="24"/>
-          <w:lang w:eastAsia="en-NZ"/>
-        </w:rPr>
-      </w:pPr>
-      <w:r>
-        <w:rPr>
-          <w:rFonts w:ascii="Cambria" w:eastAsia="Times New Roman" w:hAnsi="Cambria" w:cs="Times New Roman"/>
-          <w:color w:val="000000"/>
-          <w:lang w:eastAsia="en-NZ"/>
-        </w:rPr>
-        <w:t>- collaboration tools</w:t>
-      </w:r>
-    </w:p>
-    <w:p>
-      <w:pPr>
-        <w:spacing w:after="0" w:line="240" w:lineRule="auto"/>
-        <w:rPr>
-          <w:rFonts w:ascii="Times New Roman" w:eastAsia="Times New Roman" w:hAnsi="Times New Roman" w:cs="Times New Roman"/>
-          <w:sz w:val="24"/>
-          <w:szCs w:val="24"/>
-          <w:lang w:eastAsia="en-NZ"/>
-        </w:rPr>
-      </w:pPr>
-      <w:r>
-        <w:rPr>
-          <w:rFonts w:ascii="Cambria" w:eastAsia="Times New Roman" w:hAnsi="Cambria" w:cs="Times New Roman"/>
-          <w:color w:val="000000"/>
-          <w:lang w:eastAsia="en-NZ"/>
-        </w:rPr>
-        <w:t>- managing assets.</w:t>
-      </w:r>
-    </w:p>
-    <w:p>
-      <w:pPr>
-        <w:spacing w:after="0" w:line="240" w:lineRule="auto"/>
-        <w:rPr>
-          <w:rFonts w:ascii="Times New Roman" w:eastAsia="Times New Roman" w:hAnsi="Times New Roman" w:cs="Times New Roman"/>
-          <w:sz w:val="24"/>
-          <w:szCs w:val="24"/>
-          <w:lang w:eastAsia="en-NZ"/>
-        </w:rPr>
-      </w:pPr>
-    </w:p>
-    <w:p>
-      <w:pPr>
-        <w:spacing w:after="0" w:line="240" w:lineRule="auto"/>
-        <w:rPr>
-          <w:rFonts w:ascii="Times New Roman" w:eastAsia="Times New Roman" w:hAnsi="Times New Roman" w:cs="Times New Roman"/>
-          <w:sz w:val="24"/>
-          <w:szCs w:val="24"/>
-          <w:lang w:eastAsia="en-NZ"/>
-        </w:rPr>
-      </w:pPr>
-      <w:r>
-        <w:rPr>
-          <w:rFonts w:ascii="Cambria" w:eastAsia="Times New Roman" w:hAnsi="Cambria" w:cs="Times New Roman"/>
-          <w:color w:val="000000"/>
-          <w:lang w:eastAsia="en-NZ"/>
-        </w:rPr>
-        <w:t>Examples of relevant implications include:</w:t>
-      </w:r>
-    </w:p>
-    <w:p>
-      <w:pPr>
-        <w:spacing w:after="0" w:line="240" w:lineRule="auto"/>
-        <w:rPr>
-          <w:rFonts w:ascii="Times New Roman" w:eastAsia="Times New Roman" w:hAnsi="Times New Roman" w:cs="Times New Roman"/>
-          <w:sz w:val="24"/>
-          <w:szCs w:val="24"/>
-          <w:lang w:eastAsia="en-NZ"/>
-        </w:rPr>
-      </w:pPr>
-      <w:r>
-        <w:rPr>
-          <w:rFonts w:ascii="Cambria" w:eastAsia="Times New Roman" w:hAnsi="Cambria" w:cs="Times New Roman"/>
-          <w:color w:val="000000"/>
-          <w:lang w:eastAsia="en-NZ"/>
-        </w:rPr>
-        <w:t>- social</w:t>
-      </w:r>
-    </w:p>
-    <w:p>
-      <w:pPr>
-        <w:spacing w:after="0" w:line="240" w:lineRule="auto"/>
-        <w:rPr>
-          <w:rFonts w:ascii="Times New Roman" w:eastAsia="Times New Roman" w:hAnsi="Times New Roman" w:cs="Times New Roman"/>
-          <w:sz w:val="24"/>
-          <w:szCs w:val="24"/>
-          <w:lang w:eastAsia="en-NZ"/>
-        </w:rPr>
-      </w:pPr>
-      <w:r>
-        <w:rPr>
-          <w:rFonts w:ascii="Cambria" w:eastAsia="Times New Roman" w:hAnsi="Cambria" w:cs="Times New Roman"/>
-          <w:color w:val="000000"/>
-          <w:lang w:eastAsia="en-NZ"/>
-        </w:rPr>
-        <w:t>- cultural</w:t>
-      </w:r>
-    </w:p>
-    <w:p>
-      <w:pPr>
-        <w:spacing w:after="0" w:line="240" w:lineRule="auto"/>
-        <w:rPr>
-          <w:rFonts w:ascii="Times New Roman" w:eastAsia="Times New Roman" w:hAnsi="Times New Roman" w:cs="Times New Roman"/>
-          <w:sz w:val="24"/>
-          <w:szCs w:val="24"/>
-          <w:lang w:eastAsia="en-NZ"/>
-        </w:rPr>
-      </w:pPr>
-      <w:r>
-        <w:rPr>
-          <w:rFonts w:ascii="Cambria" w:eastAsia="Times New Roman" w:hAnsi="Cambria" w:cs="Times New Roman"/>
-          <w:color w:val="000000"/>
-          <w:lang w:eastAsia="en-NZ"/>
-        </w:rPr>
-        <w:t>- legal</w:t>
-      </w:r>
-    </w:p>
-    <w:p>
-      <w:pPr>
-        <w:spacing w:after="0" w:line="240" w:lineRule="auto"/>
-        <w:rPr>
-          <w:rFonts w:ascii="Times New Roman" w:eastAsia="Times New Roman" w:hAnsi="Times New Roman" w:cs="Times New Roman"/>
-          <w:sz w:val="24"/>
-          <w:szCs w:val="24"/>
-          <w:lang w:eastAsia="en-NZ"/>
-        </w:rPr>
-      </w:pPr>
-      <w:r>
-        <w:rPr>
-          <w:rFonts w:ascii="Cambria" w:eastAsia="Times New Roman" w:hAnsi="Cambria" w:cs="Times New Roman"/>
-          <w:color w:val="000000"/>
-          <w:lang w:eastAsia="en-NZ"/>
-        </w:rPr>
-        <w:t>- ethical</w:t>
-      </w:r>
-    </w:p>
-    <w:p>
-      <w:pPr>
-        <w:spacing w:after="0" w:line="240" w:lineRule="auto"/>
-        <w:rPr>
-          <w:rFonts w:ascii="Times New Roman" w:eastAsia="Times New Roman" w:hAnsi="Times New Roman" w:cs="Times New Roman"/>
-          <w:sz w:val="24"/>
-          <w:szCs w:val="24"/>
-          <w:lang w:eastAsia="en-NZ"/>
-        </w:rPr>
-      </w:pPr>
-      <w:r>
-        <w:rPr>
-          <w:rFonts w:ascii="Cambria" w:eastAsia="Times New Roman" w:hAnsi="Cambria" w:cs="Times New Roman"/>
-          <w:color w:val="000000"/>
-          <w:lang w:eastAsia="en-NZ"/>
-        </w:rPr>
-        <w:t>- intellectual property</w:t>
-      </w:r>
-    </w:p>
-    <w:p>
-      <w:pPr>
-        <w:spacing w:after="0" w:line="240" w:lineRule="auto"/>
-        <w:rPr>
-          <w:rFonts w:ascii="Times New Roman" w:eastAsia="Times New Roman" w:hAnsi="Times New Roman" w:cs="Times New Roman"/>
-          <w:sz w:val="24"/>
-          <w:szCs w:val="24"/>
-          <w:lang w:eastAsia="en-NZ"/>
-        </w:rPr>
-      </w:pPr>
-      <w:r>
-        <w:rPr>
-          <w:rFonts w:ascii="Cambria" w:eastAsia="Times New Roman" w:hAnsi="Cambria" w:cs="Times New Roman"/>
-          <w:color w:val="000000"/>
-          <w:lang w:eastAsia="en-NZ"/>
-        </w:rPr>
-        <w:t>- privacy</w:t>
-      </w:r>
-    </w:p>
-    <w:p>
-      <w:pPr>
-        <w:spacing w:after="0" w:line="240" w:lineRule="auto"/>
-        <w:rPr>
-          <w:rFonts w:ascii="Times New Roman" w:eastAsia="Times New Roman" w:hAnsi="Times New Roman" w:cs="Times New Roman"/>
-          <w:sz w:val="24"/>
-          <w:szCs w:val="24"/>
-          <w:lang w:eastAsia="en-NZ"/>
-        </w:rPr>
-      </w:pPr>
-      <w:r>
-        <w:rPr>
-          <w:rFonts w:ascii="Cambria" w:eastAsia="Times New Roman" w:hAnsi="Cambria" w:cs="Times New Roman"/>
-          <w:color w:val="000000"/>
-          <w:lang w:eastAsia="en-NZ"/>
-        </w:rPr>
-        <w:t>- accessibility</w:t>
-      </w:r>
-    </w:p>
-    <w:p>
-      <w:pPr>
-        <w:spacing w:after="0" w:line="240" w:lineRule="auto"/>
-        <w:rPr>
-          <w:rFonts w:ascii="Times New Roman" w:eastAsia="Times New Roman" w:hAnsi="Times New Roman" w:cs="Times New Roman"/>
-          <w:sz w:val="24"/>
-          <w:szCs w:val="24"/>
-          <w:lang w:eastAsia="en-NZ"/>
-        </w:rPr>
-      </w:pPr>
-      <w:r>
-        <w:rPr>
-          <w:rFonts w:ascii="Cambria" w:eastAsia="Times New Roman" w:hAnsi="Cambria" w:cs="Times New Roman"/>
-          <w:color w:val="000000"/>
-          <w:lang w:eastAsia="en-NZ"/>
-        </w:rPr>
-        <w:t>- usability</w:t>
-      </w:r>
-    </w:p>
-    <w:p>
-      <w:pPr>
-        <w:spacing w:after="0" w:line="240" w:lineRule="auto"/>
-        <w:rPr>
-          <w:rFonts w:ascii="Times New Roman" w:eastAsia="Times New Roman" w:hAnsi="Times New Roman" w:cs="Times New Roman"/>
-          <w:sz w:val="24"/>
-          <w:szCs w:val="24"/>
-          <w:lang w:eastAsia="en-NZ"/>
-        </w:rPr>
-      </w:pPr>
-      <w:r>
-        <w:rPr>
-          <w:rFonts w:ascii="Cambria" w:eastAsia="Times New Roman" w:hAnsi="Cambria" w:cs="Times New Roman"/>
-          <w:color w:val="000000"/>
-          <w:lang w:eastAsia="en-NZ"/>
-        </w:rPr>
-        <w:t>- functionality</w:t>
-      </w:r>
-    </w:p>
-    <w:p>
-      <w:pPr>
-        <w:spacing w:after="0" w:line="240" w:lineRule="auto"/>
-        <w:rPr>
-          <w:rFonts w:ascii="Times New Roman" w:eastAsia="Times New Roman" w:hAnsi="Times New Roman" w:cs="Times New Roman"/>
-          <w:sz w:val="24"/>
-          <w:szCs w:val="24"/>
-          <w:lang w:eastAsia="en-NZ"/>
-        </w:rPr>
-      </w:pPr>
-      <w:r>
-        <w:rPr>
-          <w:rFonts w:ascii="Cambria" w:eastAsia="Times New Roman" w:hAnsi="Cambria" w:cs="Times New Roman"/>
-          <w:color w:val="000000"/>
-          <w:lang w:eastAsia="en-NZ"/>
-        </w:rPr>
-        <w:t>- aesthetics</w:t>
-      </w:r>
-    </w:p>
-    <w:p>
-      <w:pPr>
-        <w:spacing w:after="0" w:line="240" w:lineRule="auto"/>
-        <w:rPr>
-          <w:rFonts w:ascii="Times New Roman" w:eastAsia="Times New Roman" w:hAnsi="Times New Roman" w:cs="Times New Roman"/>
-          <w:sz w:val="24"/>
-          <w:szCs w:val="24"/>
-          <w:lang w:eastAsia="en-NZ"/>
-        </w:rPr>
-      </w:pPr>
-      <w:r>
-        <w:rPr>
-          <w:rFonts w:ascii="Cambria" w:eastAsia="Times New Roman" w:hAnsi="Cambria" w:cs="Times New Roman"/>
-          <w:color w:val="000000"/>
-          <w:lang w:eastAsia="en-NZ"/>
-        </w:rPr>
-        <w:t>- sustainability and future proofing</w:t>
-      </w:r>
-    </w:p>
-    <w:p>
-      <w:pPr>
-        <w:spacing w:after="0" w:line="240" w:lineRule="auto"/>
-        <w:rPr>
-          <w:rFonts w:ascii="Times New Roman" w:eastAsia="Times New Roman" w:hAnsi="Times New Roman" w:cs="Times New Roman"/>
-          <w:sz w:val="24"/>
-          <w:szCs w:val="24"/>
-          <w:lang w:eastAsia="en-NZ"/>
-        </w:rPr>
-      </w:pPr>
-      <w:r>
-        <w:rPr>
-          <w:rFonts w:ascii="Cambria" w:eastAsia="Times New Roman" w:hAnsi="Cambria" w:cs="Times New Roman"/>
-          <w:color w:val="000000"/>
-          <w:lang w:eastAsia="en-NZ"/>
-        </w:rPr>
-        <w:t>- end-user requirements</w:t>
-      </w:r>
-    </w:p>
-    <w:p>
-      <w:pPr>
-        <w:spacing w:after="0" w:line="240" w:lineRule="auto"/>
-        <w:rPr>
-          <w:rFonts w:ascii="Times New Roman" w:eastAsia="Times New Roman" w:hAnsi="Times New Roman" w:cs="Times New Roman"/>
-          <w:sz w:val="24"/>
-          <w:szCs w:val="24"/>
-          <w:lang w:eastAsia="en-NZ"/>
-        </w:rPr>
-      </w:pPr>
-      <w:r>
-        <w:rPr>
-          <w:rFonts w:ascii="Cambria" w:eastAsia="Times New Roman" w:hAnsi="Cambria" w:cs="Times New Roman"/>
-          <w:color w:val="000000"/>
-          <w:lang w:eastAsia="en-NZ"/>
-        </w:rPr>
-        <w:t>- health and safety.</w:t>
-      </w:r>
-    </w:p>
-    <w:p/>
+      </w:pPr>
+    </w:p>
     <w:p>
       <w:pPr>
         <w:jc w:val="center"/>
@@ -3430,57 +2593,20 @@
       <w:pPr>
         <w:rPr>
           <w:rFonts w:ascii="Lucida Bright" w:hAnsi="Lucida Bright"/>
-          <w:sz w:val="32"/>
-          <w:szCs w:val="32"/>
-        </w:rPr>
-      </w:pPr>
-      <w:r>
-        <w:rPr>
-          <w:rFonts w:ascii="Lucida Bright" w:hAnsi="Lucida Bright"/>
-          <w:b/>
-          <w:bCs/>
-          <w:sz w:val="32"/>
-          <w:szCs w:val="32"/>
-        </w:rPr>
-        <w:t xml:space="preserve">Planning </w:t>
-      </w:r>
-      <w:r>
-        <w:rPr>
-          <w:rFonts w:ascii="Lucida Bright" w:hAnsi="Lucida Bright"/>
-          <w:sz w:val="32"/>
-          <w:szCs w:val="32"/>
-        </w:rPr>
-        <w:t>was done in LovestuckAcademy.docx</w:t>
-      </w:r>
-    </w:p>
-    <w:p>
-      <w:pPr>
-        <w:rPr>
-          <w:rFonts w:ascii="Lucida Bright" w:hAnsi="Lucida Bright"/>
-          <w:sz w:val="32"/>
-          <w:szCs w:val="32"/>
-        </w:rPr>
-      </w:pPr>
-    </w:p>
-    <w:p>
-      <w:pPr>
-        <w:rPr>
-          <w:rFonts w:ascii="Lucida Bright" w:hAnsi="Lucida Bright"/>
-          <w:b/>
-          <w:bCs/>
-          <w:sz w:val="32"/>
-          <w:szCs w:val="32"/>
-        </w:rPr>
-      </w:pPr>
-      <w:r>
-        <w:rPr>
-          <w:rFonts w:ascii="Lucida Bright" w:hAnsi="Lucida Bright"/>
-          <w:b/>
-          <w:bCs/>
-          <w:sz w:val="32"/>
-          <w:szCs w:val="32"/>
-        </w:rPr>
-        <w:lastRenderedPageBreak/>
+          <w:b/>
+          <w:bCs/>
+          <w:sz w:val="32"/>
+          <w:szCs w:val="32"/>
+        </w:rPr>
+      </w:pPr>
+      <w:r>
+        <w:rPr>
+          <w:rFonts w:ascii="Lucida Bright" w:hAnsi="Lucida Bright"/>
+          <w:b/>
+          <w:bCs/>
+          <w:sz w:val="32"/>
+          <w:szCs w:val="32"/>
+        </w:rPr>
         <w:t xml:space="preserve">Target Audience </w:t>
       </w:r>
     </w:p>
@@ -3516,17 +2642,6 @@
       <w:pPr>
         <w:rPr>
           <w:rFonts w:ascii="Lucida Bright" w:hAnsi="Lucida Bright"/>
-          <w:b/>
-          <w:bCs/>
-          <w:sz w:val="32"/>
-          <w:szCs w:val="32"/>
-        </w:rPr>
-      </w:pPr>
-    </w:p>
-    <w:p>
-      <w:pPr>
-        <w:rPr>
-          <w:rFonts w:ascii="Lucida Bright" w:hAnsi="Lucida Bright"/>
           <w:sz w:val="32"/>
           <w:szCs w:val="32"/>
         </w:rPr>
@@ -3549,6 +2664,23 @@
         </w:rPr>
         <w:t xml:space="preserve"> was done with Trello</w:t>
       </w:r>
+    </w:p>
+    <w:p>
+      <w:pPr>
+        <w:rPr>
+          <w:rFonts w:ascii="Lucida Bright" w:hAnsi="Lucida Bright"/>
+          <w:sz w:val="32"/>
+          <w:szCs w:val="32"/>
+        </w:rPr>
+      </w:pPr>
+      <w:hyperlink r:id="rId11" w:history="1">
+        <w:r>
+          <w:rPr>
+            <w:rStyle w:val="Hyperlink"/>
+          </w:rPr>
+          <w:t>https://trello.com/b/6y926mZp/team-goal-tracker</w:t>
+        </w:r>
+      </w:hyperlink>
     </w:p>
     <w:p>
       <w:pPr>
@@ -3583,7 +2715,7 @@
                     </pic:cNvPicPr>
                   </pic:nvPicPr>
                   <pic:blipFill>
-                    <a:blip r:embed="rId10" cstate="print">
+                    <a:blip r:embed="rId12" cstate="print">
                       <a:extLst>
                         <a:ext uri="{28A0092B-C50C-407E-A947-70E740481C1C}">
                           <a14:useLocalDpi xmlns:a14="http://schemas.microsoft.com/office/drawing/2010/main" val="0"/>
@@ -3644,6 +2776,419 @@
           <w:szCs w:val="32"/>
           <w:u w:val="single"/>
         </w:rPr>
+        <w:t>Planning</w:t>
+      </w:r>
+    </w:p>
+    <w:p>
+      <w:pPr>
+        <w:rPr>
+          <w:rFonts w:ascii="Lucida Bright" w:hAnsi="Lucida Bright"/>
+          <w:sz w:val="32"/>
+          <w:szCs w:val="32"/>
+        </w:rPr>
+      </w:pPr>
+      <w:r>
+        <w:rPr>
+          <w:rFonts w:ascii="Lucida Bright" w:hAnsi="Lucida Bright"/>
+          <w:b/>
+          <w:bCs/>
+          <w:sz w:val="32"/>
+          <w:szCs w:val="32"/>
+        </w:rPr>
+        <w:t>Aim:</w:t>
+      </w:r>
+      <w:r>
+        <w:rPr>
+          <w:rFonts w:ascii="Lucida Bright" w:hAnsi="Lucida Bright"/>
+          <w:sz w:val="32"/>
+          <w:szCs w:val="32"/>
+        </w:rPr>
+        <w:t xml:space="preserve"> Create a dating simulator/visual novel game to entertain the user and make them feel less lonely.</w:t>
+      </w:r>
+    </w:p>
+    <w:p>
+      <w:pPr>
+        <w:rPr>
+          <w:rFonts w:ascii="Lucida Bright" w:hAnsi="Lucida Bright"/>
+          <w:sz w:val="32"/>
+          <w:szCs w:val="32"/>
+        </w:rPr>
+      </w:pPr>
+    </w:p>
+    <w:p>
+      <w:pPr>
+        <w:rPr>
+          <w:rFonts w:ascii="Lucida Bright" w:hAnsi="Lucida Bright"/>
+          <w:sz w:val="28"/>
+          <w:szCs w:val="28"/>
+        </w:rPr>
+      </w:pPr>
+      <w:r>
+        <w:rPr>
+          <w:rFonts w:ascii="Lucida Bright" w:hAnsi="Lucida Bright"/>
+          <w:b/>
+          <w:bCs/>
+          <w:sz w:val="28"/>
+          <w:szCs w:val="28"/>
+        </w:rPr>
+        <w:t>Gameplay</w:t>
+      </w:r>
+      <w:r>
+        <w:rPr>
+          <w:rFonts w:ascii="Lucida Bright" w:hAnsi="Lucida Bright"/>
+          <w:b/>
+          <w:bCs/>
+          <w:sz w:val="28"/>
+          <w:szCs w:val="28"/>
+        </w:rPr>
+        <w:t xml:space="preserve"> </w:t>
+      </w:r>
+      <w:r>
+        <w:rPr>
+          <w:rFonts w:ascii="Lucida Bright" w:hAnsi="Lucida Bright"/>
+          <w:b/>
+          <w:bCs/>
+          <w:sz w:val="28"/>
+          <w:szCs w:val="28"/>
+        </w:rPr>
+        <w:t>Flow</w:t>
+      </w:r>
+      <w:r>
+        <w:rPr>
+          <w:rFonts w:ascii="Lucida Bright" w:hAnsi="Lucida Bright"/>
+          <w:sz w:val="28"/>
+          <w:szCs w:val="28"/>
+        </w:rPr>
+        <w:t> </w:t>
+      </w:r>
+    </w:p>
+    <w:p>
+      <w:pPr>
+        <w:rPr>
+          <w:rFonts w:ascii="Lucida Bright" w:hAnsi="Lucida Bright"/>
+          <w:sz w:val="28"/>
+          <w:szCs w:val="28"/>
+        </w:rPr>
+      </w:pPr>
+      <w:r>
+        <w:rPr>
+          <w:rFonts w:ascii="Lucida Bright" w:hAnsi="Lucida Bright"/>
+          <w:sz w:val="28"/>
+          <w:szCs w:val="28"/>
+        </w:rPr>
+        <w:t>Menu  </w:t>
+      </w:r>
+    </w:p>
+    <w:p>
+      <w:pPr>
+        <w:rPr>
+          <w:rFonts w:ascii="Lucida Bright" w:hAnsi="Lucida Bright"/>
+          <w:sz w:val="28"/>
+          <w:szCs w:val="28"/>
+        </w:rPr>
+      </w:pPr>
+      <w:r>
+        <w:rPr>
+          <w:rFonts w:ascii="Lucida Bright" w:hAnsi="Lucida Bright"/>
+          <w:sz w:val="28"/>
+          <w:szCs w:val="28"/>
+        </w:rPr>
+        <w:t>New game  </w:t>
+      </w:r>
+    </w:p>
+    <w:p>
+      <w:pPr>
+        <w:rPr>
+          <w:rFonts w:ascii="Lucida Bright" w:hAnsi="Lucida Bright"/>
+          <w:sz w:val="28"/>
+          <w:szCs w:val="28"/>
+        </w:rPr>
+      </w:pPr>
+      <w:r>
+        <w:rPr>
+          <w:rFonts w:ascii="Lucida Bright" w:hAnsi="Lucida Bright"/>
+          <w:sz w:val="28"/>
+          <w:szCs w:val="28"/>
+        </w:rPr>
+        <w:t>Choose your sex  </w:t>
+      </w:r>
+    </w:p>
+    <w:p>
+      <w:pPr>
+        <w:rPr>
+          <w:rFonts w:ascii="Lucida Bright" w:hAnsi="Lucida Bright"/>
+          <w:sz w:val="28"/>
+          <w:szCs w:val="28"/>
+        </w:rPr>
+      </w:pPr>
+      <w:r>
+        <w:rPr>
+          <w:rFonts w:ascii="Lucida Bright" w:hAnsi="Lucida Bright"/>
+          <w:sz w:val="28"/>
+          <w:szCs w:val="28"/>
+        </w:rPr>
+        <w:lastRenderedPageBreak/>
+        <w:t>Introduction </w:t>
+      </w:r>
+    </w:p>
+    <w:p>
+      <w:pPr>
+        <w:rPr>
+          <w:rFonts w:ascii="Lucida Bright" w:hAnsi="Lucida Bright"/>
+          <w:sz w:val="28"/>
+          <w:szCs w:val="28"/>
+        </w:rPr>
+      </w:pPr>
+      <w:r>
+        <w:rPr>
+          <w:rFonts w:ascii="Lucida Bright" w:hAnsi="Lucida Bright"/>
+          <w:sz w:val="28"/>
+          <w:szCs w:val="28"/>
+        </w:rPr>
+        <w:t>First day </w:t>
+      </w:r>
+    </w:p>
+    <w:p>
+      <w:pPr>
+        <w:rPr>
+          <w:rFonts w:ascii="Lucida Bright" w:hAnsi="Lucida Bright"/>
+          <w:sz w:val="28"/>
+          <w:szCs w:val="28"/>
+        </w:rPr>
+      </w:pPr>
+      <w:r>
+        <w:rPr>
+          <w:rFonts w:ascii="Lucida Bright" w:hAnsi="Lucida Bright"/>
+          <w:sz w:val="28"/>
+          <w:szCs w:val="28"/>
+        </w:rPr>
+        <w:t>Homeroom </w:t>
+      </w:r>
+    </w:p>
+    <w:p>
+      <w:pPr>
+        <w:rPr>
+          <w:rFonts w:ascii="Lucida Bright" w:hAnsi="Lucida Bright"/>
+          <w:sz w:val="28"/>
+          <w:szCs w:val="28"/>
+        </w:rPr>
+      </w:pPr>
+      <w:r>
+        <w:rPr>
+          <w:rFonts w:ascii="Lucida Bright" w:hAnsi="Lucida Bright"/>
+          <w:sz w:val="28"/>
+          <w:szCs w:val="28"/>
+        </w:rPr>
+        <w:t>Talk to heroines </w:t>
+      </w:r>
+    </w:p>
+    <w:p>
+      <w:pPr>
+        <w:rPr>
+          <w:rFonts w:ascii="Lucida Bright" w:hAnsi="Lucida Bright"/>
+          <w:sz w:val="28"/>
+          <w:szCs w:val="28"/>
+        </w:rPr>
+      </w:pPr>
+      <w:r>
+        <w:rPr>
+          <w:rFonts w:ascii="Lucida Bright" w:hAnsi="Lucida Bright"/>
+          <w:sz w:val="28"/>
+          <w:szCs w:val="28"/>
+        </w:rPr>
+        <w:t>Lunch </w:t>
+      </w:r>
+    </w:p>
+    <w:p>
+      <w:pPr>
+        <w:rPr>
+          <w:rFonts w:ascii="Lucida Bright" w:hAnsi="Lucida Bright"/>
+          <w:sz w:val="28"/>
+          <w:szCs w:val="28"/>
+        </w:rPr>
+      </w:pPr>
+      <w:r>
+        <w:rPr>
+          <w:rFonts w:ascii="Lucida Bright" w:hAnsi="Lucida Bright"/>
+          <w:sz w:val="28"/>
+          <w:szCs w:val="28"/>
+        </w:rPr>
+        <w:t>Talk to heroines </w:t>
+      </w:r>
+    </w:p>
+    <w:p>
+      <w:pPr>
+        <w:rPr>
+          <w:rFonts w:ascii="Lucida Bright" w:hAnsi="Lucida Bright"/>
+          <w:sz w:val="32"/>
+          <w:szCs w:val="32"/>
+        </w:rPr>
+      </w:pPr>
+      <w:r>
+        <w:rPr>
+          <w:rFonts w:ascii="Lucida Bright" w:hAnsi="Lucida Bright"/>
+          <w:sz w:val="28"/>
+          <w:szCs w:val="28"/>
+        </w:rPr>
+        <w:t>Cycle starts again from Homeroom </w:t>
+      </w:r>
+    </w:p>
+    <w:p>
+      <w:pPr>
+        <w:rPr>
+          <w:rFonts w:ascii="Lucida Bright" w:hAnsi="Lucida Bright"/>
+          <w:sz w:val="28"/>
+          <w:szCs w:val="28"/>
+        </w:rPr>
+      </w:pPr>
+    </w:p>
+    <w:p>
+      <w:pPr>
+        <w:rPr>
+          <w:rFonts w:ascii="Lucida Bright" w:hAnsi="Lucida Bright"/>
+          <w:b/>
+          <w:bCs/>
+          <w:sz w:val="28"/>
+          <w:szCs w:val="28"/>
+        </w:rPr>
+      </w:pPr>
+      <w:r>
+        <w:rPr>
+          <w:rFonts w:ascii="Lucida Bright" w:hAnsi="Lucida Bright"/>
+          <w:b/>
+          <w:bCs/>
+          <w:sz w:val="28"/>
+          <w:szCs w:val="28"/>
+        </w:rPr>
+        <w:t>Menu choices:</w:t>
+      </w:r>
+    </w:p>
+    <w:p>
+      <w:pPr>
+        <w:rPr>
+          <w:rFonts w:ascii="Lucida Bright" w:hAnsi="Lucida Bright"/>
+          <w:sz w:val="28"/>
+          <w:szCs w:val="28"/>
+        </w:rPr>
+      </w:pPr>
+      <w:r>
+        <w:rPr>
+          <w:rFonts w:ascii="Lucida Bright" w:hAnsi="Lucida Bright"/>
+          <w:sz w:val="28"/>
+          <w:szCs w:val="28"/>
+        </w:rPr>
+        <w:t>Newgame: Deletes old save file and creates a new one, beginning the game again from the beginning.</w:t>
+      </w:r>
+    </w:p>
+    <w:p>
+      <w:pPr>
+        <w:rPr>
+          <w:rFonts w:ascii="Lucida Bright" w:hAnsi="Lucida Bright"/>
+          <w:sz w:val="28"/>
+          <w:szCs w:val="28"/>
+        </w:rPr>
+      </w:pPr>
+      <w:r>
+        <w:rPr>
+          <w:rFonts w:ascii="Lucida Bright" w:hAnsi="Lucida Bright"/>
+          <w:sz w:val="28"/>
+          <w:szCs w:val="28"/>
+        </w:rPr>
+        <w:t>Continue: Returns user to the beginning of the last scene they were in.</w:t>
+      </w:r>
+    </w:p>
+    <w:p>
+      <w:pPr>
+        <w:rPr>
+          <w:rFonts w:ascii="Lucida Bright" w:hAnsi="Lucida Bright"/>
+          <w:sz w:val="28"/>
+          <w:szCs w:val="28"/>
+        </w:rPr>
+      </w:pPr>
+      <w:r>
+        <w:rPr>
+          <w:rFonts w:ascii="Lucida Bright" w:hAnsi="Lucida Bright"/>
+          <w:sz w:val="28"/>
+          <w:szCs w:val="28"/>
+        </w:rPr>
+        <w:t>Lore (added later on): Allows the user to read the extensive lore.</w:t>
+      </w:r>
+    </w:p>
+    <w:p>
+      <w:pPr>
+        <w:rPr>
+          <w:rFonts w:ascii="Lucida Bright" w:hAnsi="Lucida Bright"/>
+          <w:sz w:val="28"/>
+          <w:szCs w:val="28"/>
+        </w:rPr>
+      </w:pPr>
+      <w:r>
+        <w:rPr>
+          <w:rFonts w:ascii="Lucida Bright" w:hAnsi="Lucida Bright"/>
+          <w:sz w:val="28"/>
+          <w:szCs w:val="28"/>
+        </w:rPr>
+        <w:t>Affection (added later on): Allows the user to view affection points.</w:t>
+      </w:r>
+    </w:p>
+    <w:p>
+      <w:pPr>
+        <w:rPr>
+          <w:rFonts w:ascii="Lucida Bright" w:hAnsi="Lucida Bright"/>
+          <w:sz w:val="28"/>
+          <w:szCs w:val="28"/>
+        </w:rPr>
+      </w:pPr>
+    </w:p>
+    <w:p>
+      <w:pPr>
+        <w:rPr>
+          <w:rFonts w:ascii="Lucida Bright" w:hAnsi="Lucida Bright"/>
+          <w:sz w:val="28"/>
+          <w:szCs w:val="28"/>
+        </w:rPr>
+      </w:pPr>
+      <w:hyperlink w:anchor="TextTranscript" w:history="1">
+        <w:r>
+          <w:rPr>
+            <w:rStyle w:val="Hyperlink"/>
+            <w:rFonts w:ascii="Lucida Bright" w:hAnsi="Lucida Bright"/>
+            <w:sz w:val="28"/>
+            <w:szCs w:val="28"/>
+          </w:rPr>
+          <w:t>Go to text transcript</w:t>
+        </w:r>
+      </w:hyperlink>
+    </w:p>
+    <w:p>
+      <w:pPr>
+        <w:rPr>
+          <w:rFonts w:ascii="Lucida Bright" w:hAnsi="Lucida Bright"/>
+          <w:sz w:val="32"/>
+          <w:szCs w:val="32"/>
+        </w:rPr>
+      </w:pPr>
+    </w:p>
+    <w:p>
+      <w:pPr>
+        <w:rPr>
+          <w:rFonts w:ascii="Lucida Bright" w:hAnsi="Lucida Bright"/>
+          <w:b/>
+          <w:bCs/>
+          <w:sz w:val="32"/>
+          <w:szCs w:val="32"/>
+          <w:u w:val="single"/>
+        </w:rPr>
+      </w:pPr>
+      <w:r>
+        <w:rPr>
+          <w:rFonts w:ascii="Lucida Bright" w:hAnsi="Lucida Bright"/>
+          <w:b/>
+          <w:bCs/>
+          <w:sz w:val="32"/>
+          <w:szCs w:val="32"/>
+          <w:u w:val="single"/>
+        </w:rPr>
         <w:t>Feedback and Changes</w:t>
       </w:r>
     </w:p>
@@ -3841,7 +3386,7 @@
                           </pic:cNvPicPr>
                         </pic:nvPicPr>
                         <pic:blipFill>
-                          <a:blip r:embed="rId11" cstate="print">
+                          <a:blip r:embed="rId13" cstate="print">
                             <a:extLst>
                               <a:ext uri="{28A0092B-C50C-407E-A947-70E740481C1C}">
                                 <a14:useLocalDpi xmlns:a14="http://schemas.microsoft.com/office/drawing/2010/main" val="0"/>
@@ -3918,7 +3463,7 @@
                           </pic:cNvPicPr>
                         </pic:nvPicPr>
                         <pic:blipFill>
-                          <a:blip r:embed="rId12" cstate="print">
+                          <a:blip r:embed="rId14" cstate="print">
                             <a:extLst>
                               <a:ext uri="{28A0092B-C50C-407E-A947-70E740481C1C}">
                                 <a14:useLocalDpi xmlns:a14="http://schemas.microsoft.com/office/drawing/2010/main" val="0"/>
@@ -3995,7 +3540,7 @@
                           </pic:cNvPicPr>
                         </pic:nvPicPr>
                         <pic:blipFill>
-                          <a:blip r:embed="rId13" cstate="print">
+                          <a:blip r:embed="rId15" cstate="print">
                             <a:extLst>
                               <a:ext uri="{28A0092B-C50C-407E-A947-70E740481C1C}">
                                 <a14:useLocalDpi xmlns:a14="http://schemas.microsoft.com/office/drawing/2010/main" val="0"/>
@@ -4040,9 +3585,21 @@
         <w:rPr>
           <w:rFonts w:ascii="Lucida Bright" w:hAnsi="Lucida Bright"/>
         </w:rPr>
-        <w:t xml:space="preserve">Original from </w:t>
-      </w:r>
-      <w:hyperlink r:id="rId14" w:anchor="!/content/71392?aid=1101l3b93&amp;pubref=3D" w:history="1">
+        <w:t>Original</w:t>
+      </w:r>
+      <w:r>
+        <w:rPr>
+          <w:rFonts w:ascii="Lucida Bright" w:hAnsi="Lucida Bright"/>
+        </w:rPr>
+        <w:t xml:space="preserve"> image</w:t>
+      </w:r>
+      <w:r>
+        <w:rPr>
+          <w:rFonts w:ascii="Lucida Bright" w:hAnsi="Lucida Bright"/>
+        </w:rPr>
+        <w:t xml:space="preserve"> from </w:t>
+      </w:r>
+      <w:hyperlink r:id="rId16" w:anchor="!/content/71392?aid=1101l3b93&amp;pubref=3D" w:history="1">
         <w:r>
           <w:rPr>
             <w:rStyle w:val="Hyperlink"/>
@@ -4063,15 +3620,15 @@
       <w:pPr>
         <w:rPr>
           <w:rFonts w:ascii="Abadi" w:hAnsi="Abadi"/>
-          <w:sz w:val="32"/>
-          <w:szCs w:val="32"/>
+          <w:sz w:val="28"/>
+          <w:szCs w:val="28"/>
         </w:rPr>
       </w:pPr>
       <w:r>
         <w:rPr>
           <w:rFonts w:ascii="Abadi" w:hAnsi="Abadi"/>
-          <w:sz w:val="32"/>
-          <w:szCs w:val="32"/>
+          <w:sz w:val="28"/>
+          <w:szCs w:val="28"/>
         </w:rPr>
         <w:t xml:space="preserve">“Maybe you could make a lore page for it like ‘Mass Effect’.” </w:t>
       </w:r>
@@ -4080,8 +3637,8 @@
           <w:rFonts w:ascii="Abadi" w:hAnsi="Abadi"/>
           <w:b/>
           <w:bCs/>
-          <w:sz w:val="32"/>
-          <w:szCs w:val="32"/>
+          <w:sz w:val="28"/>
+          <w:szCs w:val="28"/>
         </w:rPr>
         <w:t>-Veteran Coder Aidan</w:t>
       </w:r>
@@ -4126,16 +3683,14 @@
         </w:rPr>
         <w:t xml:space="preserve">with </w:t>
       </w:r>
-      <w:proofErr w:type="gramStart"/>
-      <w:r>
-        <w:rPr>
-          <w:rFonts w:ascii="Lucida Bright" w:hAnsi="Lucida Bright"/>
-          <w:sz w:val="32"/>
-          <w:szCs w:val="32"/>
-        </w:rPr>
-        <w:t>it’s</w:t>
-      </w:r>
-      <w:proofErr w:type="gramEnd"/>
+      <w:r>
+        <w:rPr>
+          <w:rFonts w:ascii="Lucida Bright" w:hAnsi="Lucida Bright"/>
+          <w:sz w:val="32"/>
+          <w:szCs w:val="32"/>
+        </w:rPr>
+        <w:t>its</w:t>
+      </w:r>
       <w:r>
         <w:rPr>
           <w:rFonts w:ascii="Lucida Bright" w:hAnsi="Lucida Bright"/>
@@ -4186,7 +3741,7 @@
                     </pic:cNvPicPr>
                   </pic:nvPicPr>
                   <pic:blipFill>
-                    <a:blip r:embed="rId15" cstate="print">
+                    <a:blip r:embed="rId17" cstate="print">
                       <a:extLst>
                         <a:ext uri="{28A0092B-C50C-407E-A947-70E740481C1C}">
                           <a14:useLocalDpi xmlns:a14="http://schemas.microsoft.com/office/drawing/2010/main" val="0"/>
@@ -4233,15 +3788,15 @@
           <w:rFonts w:ascii="Abadi" w:hAnsi="Abadi"/>
           <w:b/>
           <w:bCs/>
-          <w:sz w:val="32"/>
-          <w:szCs w:val="32"/>
+          <w:sz w:val="28"/>
+          <w:szCs w:val="28"/>
         </w:rPr>
       </w:pPr>
       <w:r>
         <w:rPr>
           <w:rFonts w:ascii="Abadi" w:hAnsi="Abadi"/>
-          <w:sz w:val="32"/>
-          <w:szCs w:val="32"/>
+          <w:sz w:val="28"/>
+          <w:szCs w:val="28"/>
         </w:rPr>
         <w:t>“I went to character affection menu and I couldn’t get back to main menu.”</w:t>
       </w:r>
@@ -4250,8 +3805,8 @@
           <w:rFonts w:ascii="Abadi" w:hAnsi="Abadi"/>
           <w:b/>
           <w:bCs/>
-          <w:sz w:val="32"/>
-          <w:szCs w:val="32"/>
+          <w:sz w:val="28"/>
+          <w:szCs w:val="28"/>
         </w:rPr>
         <w:t xml:space="preserve"> -Man of Taste Fred</w:t>
       </w:r>
@@ -4296,15 +3851,15 @@
           <w:rFonts w:ascii="Abadi" w:hAnsi="Abadi"/>
           <w:b/>
           <w:bCs/>
-          <w:sz w:val="32"/>
-          <w:szCs w:val="32"/>
+          <w:sz w:val="28"/>
+          <w:szCs w:val="28"/>
         </w:rPr>
       </w:pPr>
       <w:r>
         <w:rPr>
           <w:rFonts w:ascii="Abadi" w:hAnsi="Abadi"/>
-          <w:sz w:val="32"/>
-          <w:szCs w:val="32"/>
+          <w:sz w:val="28"/>
+          <w:szCs w:val="28"/>
         </w:rPr>
         <w:t>“What’s the next button for the text, Spacebar? 1?”</w:t>
       </w:r>
@@ -4313,8 +3868,8 @@
           <w:rFonts w:ascii="Abadi" w:hAnsi="Abadi"/>
           <w:b/>
           <w:bCs/>
-          <w:sz w:val="32"/>
-          <w:szCs w:val="32"/>
+          <w:sz w:val="28"/>
+          <w:szCs w:val="28"/>
         </w:rPr>
         <w:t xml:space="preserve"> -Man of Taste Fred</w:t>
       </w:r>
@@ -4381,7 +3936,15 @@
           <w:sz w:val="32"/>
           <w:szCs w:val="32"/>
         </w:rPr>
-        <w:t xml:space="preserve">with one on them, adding the instruction at the beginning </w:t>
+        <w:t>with one on them, adding the instruction at the beginning and altering most scripts as well as retesting it.</w:t>
+      </w:r>
+      <w:r>
+        <w:rPr>
+          <w:rFonts w:ascii="Lucida Bright" w:hAnsi="Lucida Bright"/>
+          <w:sz w:val="32"/>
+          <w:szCs w:val="32"/>
+        </w:rPr>
+        <w:t xml:space="preserve"> This improves the user’s experience and makes the controls </w:t>
       </w:r>
       <w:r>
         <w:rPr>
@@ -4390,15 +3953,7 @@
           <w:szCs w:val="32"/>
         </w:rPr>
         <w:lastRenderedPageBreak/>
-        <w:t>and altering most scripts as well as retesting it.</w:t>
-      </w:r>
-      <w:r>
-        <w:rPr>
-          <w:rFonts w:ascii="Lucida Bright" w:hAnsi="Lucida Bright"/>
-          <w:sz w:val="32"/>
-          <w:szCs w:val="32"/>
-        </w:rPr>
-        <w:t xml:space="preserve"> This improves the user’s experience and makes the controls more intuitive to people with experience playing games on computer keyboards.</w:t>
+        <w:t>more intuitive to people with experience playing games on computer keyboards.</w:t>
       </w:r>
     </w:p>
     <w:p>
@@ -4418,15 +3973,15 @@
           <w:rFonts w:ascii="Abadi" w:hAnsi="Abadi"/>
           <w:b/>
           <w:bCs/>
-          <w:sz w:val="32"/>
-          <w:szCs w:val="32"/>
+          <w:sz w:val="28"/>
+          <w:szCs w:val="28"/>
         </w:rPr>
       </w:pPr>
       <w:r>
         <w:rPr>
           <w:rFonts w:ascii="Abadi" w:hAnsi="Abadi"/>
-          <w:sz w:val="32"/>
-          <w:szCs w:val="32"/>
+          <w:sz w:val="28"/>
+          <w:szCs w:val="28"/>
         </w:rPr>
         <w:t xml:space="preserve">“I CAN’T KEEP TO MYSELF WRYYYY.” (context = option in the game) </w:t>
       </w:r>
@@ -4435,8 +3990,8 @@
           <w:rFonts w:ascii="Abadi" w:hAnsi="Abadi"/>
           <w:b/>
           <w:bCs/>
-          <w:sz w:val="32"/>
-          <w:szCs w:val="32"/>
+          <w:sz w:val="28"/>
+          <w:szCs w:val="28"/>
         </w:rPr>
         <w:t>-Man of Taste Fred</w:t>
       </w:r>
@@ -4473,15 +4028,15 @@
           <w:rFonts w:ascii="Abadi" w:hAnsi="Abadi"/>
           <w:b/>
           <w:bCs/>
-          <w:sz w:val="32"/>
-          <w:szCs w:val="32"/>
+          <w:sz w:val="28"/>
+          <w:szCs w:val="28"/>
         </w:rPr>
       </w:pPr>
       <w:r>
         <w:rPr>
           <w:rFonts w:ascii="Abadi" w:hAnsi="Abadi"/>
-          <w:sz w:val="32"/>
-          <w:szCs w:val="32"/>
+          <w:sz w:val="28"/>
+          <w:szCs w:val="28"/>
         </w:rPr>
         <w:t xml:space="preserve">“Ketchup girl is also bugged’” </w:t>
       </w:r>
@@ -4490,8 +4045,8 @@
           <w:rFonts w:ascii="Abadi" w:hAnsi="Abadi"/>
           <w:b/>
           <w:bCs/>
-          <w:sz w:val="32"/>
-          <w:szCs w:val="32"/>
+          <w:sz w:val="28"/>
+          <w:szCs w:val="28"/>
         </w:rPr>
         <w:t>-Man of Taste Fred</w:t>
       </w:r>
@@ -4499,6 +4054,71 @@
     <w:p>
       <w:pPr>
         <w:rPr>
+          <w:rFonts w:ascii="Lucida Bright" w:hAnsi="Lucida Bright"/>
+          <w:sz w:val="32"/>
+          <w:szCs w:val="32"/>
+        </w:rPr>
+      </w:pPr>
+      <w:r>
+        <w:rPr>
+          <w:rFonts w:ascii="Lucida Bright" w:hAnsi="Lucida Bright"/>
+          <w:sz w:val="32"/>
+          <w:szCs w:val="32"/>
+        </w:rPr>
+        <w:t xml:space="preserve">Childed </w:t>
+      </w:r>
+      <w:r>
+        <w:rPr>
+          <w:rFonts w:ascii="Lucida Bright" w:hAnsi="Lucida Bright"/>
+          <w:sz w:val="32"/>
+          <w:szCs w:val="32"/>
+        </w:rPr>
+        <w:t>the</w:t>
+      </w:r>
+      <w:r>
+        <w:rPr>
+          <w:rFonts w:ascii="Lucida Bright" w:hAnsi="Lucida Bright"/>
+          <w:sz w:val="32"/>
+          <w:szCs w:val="32"/>
+        </w:rPr>
+        <w:t xml:space="preserve"> image system </w:t>
+      </w:r>
+      <w:r>
+        <w:rPr>
+          <w:rFonts w:ascii="Lucida Bright" w:hAnsi="Lucida Bright"/>
+          <w:sz w:val="32"/>
+          <w:szCs w:val="32"/>
+        </w:rPr>
+        <w:t xml:space="preserve">to the </w:t>
+      </w:r>
+      <w:r>
+        <w:rPr>
+          <w:rFonts w:ascii="Lucida Bright" w:hAnsi="Lucida Bright"/>
+          <w:sz w:val="32"/>
+          <w:szCs w:val="32"/>
+        </w:rPr>
+        <w:t>text system so that images no longer covers the text boxes</w:t>
+      </w:r>
+      <w:r>
+        <w:rPr>
+          <w:rFonts w:ascii="Lucida Bright" w:hAnsi="Lucida Bright"/>
+          <w:sz w:val="32"/>
+          <w:szCs w:val="32"/>
+        </w:rPr>
+        <w:t xml:space="preserve"> in that scene and the others which suffered from the same issue</w:t>
+      </w:r>
+      <w:r>
+        <w:rPr>
+          <w:rFonts w:ascii="Lucida Bright" w:hAnsi="Lucida Bright"/>
+          <w:sz w:val="32"/>
+          <w:szCs w:val="32"/>
+        </w:rPr>
+        <w:t>.</w:t>
+      </w:r>
+    </w:p>
+    <w:p>
+      <w:pPr>
+        <w:rPr>
           <w:rFonts w:ascii="Abadi" w:hAnsi="Abadi"/>
           <w:b/>
           <w:bCs/>
@@ -4506,71 +4126,57 @@
           <w:szCs w:val="32"/>
         </w:rPr>
       </w:pPr>
-      <w:r>
-        <w:rPr>
-          <w:rFonts w:ascii="Lucida Bright" w:hAnsi="Lucida Bright"/>
-          <w:sz w:val="32"/>
-          <w:szCs w:val="32"/>
-        </w:rPr>
-        <w:t xml:space="preserve">Childed </w:t>
-      </w:r>
-      <w:r>
-        <w:rPr>
-          <w:rFonts w:ascii="Lucida Bright" w:hAnsi="Lucida Bright"/>
-          <w:sz w:val="32"/>
-          <w:szCs w:val="32"/>
-        </w:rPr>
-        <w:t>the</w:t>
-      </w:r>
-      <w:r>
-        <w:rPr>
-          <w:rFonts w:ascii="Lucida Bright" w:hAnsi="Lucida Bright"/>
-          <w:sz w:val="32"/>
-          <w:szCs w:val="32"/>
-        </w:rPr>
-        <w:t xml:space="preserve"> image system </w:t>
-      </w:r>
-      <w:r>
-        <w:rPr>
-          <w:rFonts w:ascii="Lucida Bright" w:hAnsi="Lucida Bright"/>
-          <w:sz w:val="32"/>
-          <w:szCs w:val="32"/>
-        </w:rPr>
-        <w:t xml:space="preserve">to the </w:t>
-      </w:r>
-      <w:r>
-        <w:rPr>
-          <w:rFonts w:ascii="Lucida Bright" w:hAnsi="Lucida Bright"/>
-          <w:sz w:val="32"/>
-          <w:szCs w:val="32"/>
-        </w:rPr>
-        <w:t>text system so that images no longer covers the text boxes.</w:t>
-      </w:r>
-    </w:p>
-    <w:p>
-      <w:pPr>
-        <w:rPr>
-          <w:rFonts w:ascii="Lucida Bright" w:hAnsi="Lucida Bright"/>
-          <w:sz w:val="32"/>
-          <w:szCs w:val="32"/>
-        </w:rPr>
-      </w:pPr>
-    </w:p>
-    <w:p>
-      <w:pPr>
-        <w:rPr>
-          <w:rFonts w:ascii="Lucida Bright" w:hAnsi="Lucida Bright"/>
-          <w:b/>
-          <w:bCs/>
-          <w:sz w:val="32"/>
-          <w:szCs w:val="32"/>
-        </w:rPr>
-      </w:pPr>
-      <w:r>
-        <w:rPr>
-          <w:rFonts w:ascii="Lucida Bright" w:hAnsi="Lucida Bright"/>
-          <w:sz w:val="32"/>
-          <w:szCs w:val="32"/>
+    </w:p>
+    <w:p>
+      <w:pPr>
+        <w:rPr>
+          <w:rFonts w:ascii="Lucida Bright" w:hAnsi="Lucida Bright"/>
+          <w:sz w:val="28"/>
+          <w:szCs w:val="28"/>
+        </w:rPr>
+      </w:pPr>
+      <w:r>
+        <w:rPr>
+          <w:rFonts w:ascii="Lucida Bright" w:hAnsi="Lucida Bright"/>
+          <w:sz w:val="28"/>
+          <w:szCs w:val="28"/>
+        </w:rPr>
+        <w:t>“Hermaphrodites?”</w:t>
+      </w:r>
+      <w:r>
+        <w:rPr>
+          <w:rFonts w:ascii="Lucida Bright" w:hAnsi="Lucida Bright"/>
+          <w:sz w:val="28"/>
+          <w:szCs w:val="28"/>
+        </w:rPr>
+        <w:t xml:space="preserve"> </w:t>
+      </w:r>
+      <w:r>
+        <w:rPr>
+          <w:rFonts w:ascii="Lucida Bright" w:hAnsi="Lucida Bright"/>
+          <w:b/>
+          <w:bCs/>
+          <w:sz w:val="28"/>
+          <w:szCs w:val="28"/>
+        </w:rPr>
+        <w:t>-Just Really Cool Hannah</w:t>
+      </w:r>
+    </w:p>
+    <w:p>
+      <w:pPr>
+        <w:rPr>
+          <w:rFonts w:ascii="Lucida Bright" w:hAnsi="Lucida Bright"/>
+          <w:b/>
+          <w:bCs/>
+          <w:sz w:val="28"/>
+          <w:szCs w:val="28"/>
+        </w:rPr>
+      </w:pPr>
+      <w:r>
+        <w:rPr>
+          <w:rFonts w:ascii="Lucida Bright" w:hAnsi="Lucida Bright"/>
+          <w:sz w:val="28"/>
+          <w:szCs w:val="28"/>
         </w:rPr>
         <w:t xml:space="preserve">“So it’s not sexist.” </w:t>
       </w:r>
@@ -4579,8 +4185,8 @@
           <w:rFonts w:ascii="Lucida Bright" w:hAnsi="Lucida Bright"/>
           <w:b/>
           <w:bCs/>
-          <w:sz w:val="32"/>
-          <w:szCs w:val="32"/>
+          <w:sz w:val="28"/>
+          <w:szCs w:val="28"/>
         </w:rPr>
         <w:t>-Me</w:t>
       </w:r>
@@ -4591,15 +4197,15 @@
           <w:rFonts w:ascii="Lucida Bright" w:hAnsi="Lucida Bright"/>
           <w:b/>
           <w:bCs/>
-          <w:sz w:val="32"/>
-          <w:szCs w:val="32"/>
-        </w:rPr>
-      </w:pPr>
-      <w:r>
-        <w:rPr>
-          <w:rFonts w:ascii="Lucida Bright" w:hAnsi="Lucida Bright"/>
-          <w:sz w:val="32"/>
-          <w:szCs w:val="32"/>
+          <w:sz w:val="28"/>
+          <w:szCs w:val="28"/>
+        </w:rPr>
+      </w:pPr>
+      <w:r>
+        <w:rPr>
+          <w:rFonts w:ascii="Lucida Bright" w:hAnsi="Lucida Bright"/>
+          <w:sz w:val="28"/>
+          <w:szCs w:val="28"/>
         </w:rPr>
         <w:t>“’With the appearance of a woman.’”</w:t>
       </w:r>
@@ -4608,32 +4214,30 @@
           <w:rFonts w:ascii="Lucida Bright" w:hAnsi="Lucida Bright"/>
           <w:b/>
           <w:bCs/>
-          <w:sz w:val="32"/>
-          <w:szCs w:val="32"/>
-        </w:rPr>
-        <w:t xml:space="preserve"> -A Friendly </w:t>
-      </w:r>
-      <w:proofErr w:type="gramStart"/>
-      <w:r>
-        <w:rPr>
-          <w:rFonts w:ascii="Lucida Bright" w:hAnsi="Lucida Bright"/>
-          <w:b/>
-          <w:bCs/>
-          <w:sz w:val="32"/>
-          <w:szCs w:val="32"/>
-        </w:rPr>
-        <w:t>But</w:t>
-      </w:r>
-      <w:proofErr w:type="gramEnd"/>
-      <w:r>
-        <w:rPr>
-          <w:rFonts w:ascii="Lucida Bright" w:hAnsi="Lucida Bright"/>
-          <w:b/>
-          <w:bCs/>
-          <w:sz w:val="32"/>
-          <w:szCs w:val="32"/>
-        </w:rPr>
-        <w:t xml:space="preserve"> Not Pushy Person Who Knows A Bit of Japanese (potentially a lot with how fast she reads it) Hannah</w:t>
+          <w:sz w:val="28"/>
+          <w:szCs w:val="28"/>
+        </w:rPr>
+        <w:t xml:space="preserve"> -</w:t>
+      </w:r>
+      <w:r>
+        <w:rPr>
+          <w:rFonts w:ascii="Lucida Bright" w:hAnsi="Lucida Bright"/>
+          <w:b/>
+          <w:bCs/>
+          <w:sz w:val="28"/>
+          <w:szCs w:val="28"/>
+        </w:rPr>
+        <w:t xml:space="preserve">Just Really Cool </w:t>
+      </w:r>
+      <w:r>
+        <w:rPr>
+          <w:rFonts w:ascii="Lucida Bright" w:hAnsi="Lucida Bright"/>
+          <w:b/>
+          <w:bCs/>
+          <w:sz w:val="28"/>
+          <w:szCs w:val="28"/>
+        </w:rPr>
+        <w:t>Hannah</w:t>
       </w:r>
     </w:p>
     <w:p>
@@ -4666,15 +4270,15 @@
       <w:pPr>
         <w:rPr>
           <w:rFonts w:ascii="Lucida Bright" w:hAnsi="Lucida Bright"/>
-          <w:sz w:val="32"/>
-          <w:szCs w:val="32"/>
-        </w:rPr>
-      </w:pPr>
-      <w:r>
-        <w:rPr>
-          <w:rFonts w:ascii="Lucida Bright" w:hAnsi="Lucida Bright"/>
-          <w:sz w:val="32"/>
-          <w:szCs w:val="32"/>
+          <w:sz w:val="28"/>
+          <w:szCs w:val="28"/>
+        </w:rPr>
+      </w:pPr>
+      <w:r>
+        <w:rPr>
+          <w:rFonts w:ascii="Lucida Bright" w:hAnsi="Lucida Bright"/>
+          <w:sz w:val="28"/>
+          <w:szCs w:val="28"/>
         </w:rPr>
         <w:t>“Whirling sounds kinda violent for the atmosphere.”</w:t>
       </w:r>
@@ -4683,53 +4287,89 @@
           <w:rFonts w:ascii="Lucida Bright" w:hAnsi="Lucida Bright"/>
           <w:b/>
           <w:bCs/>
-          <w:sz w:val="32"/>
-          <w:szCs w:val="32"/>
-        </w:rPr>
-        <w:t xml:space="preserve"> -Literal Literary Legend Lisa</w:t>
-      </w:r>
-    </w:p>
-    <w:p>
-      <w:pPr>
-        <w:rPr>
-          <w:rFonts w:ascii="Lucida Bright" w:hAnsi="Lucida Bright"/>
-          <w:sz w:val="32"/>
-          <w:szCs w:val="32"/>
-        </w:rPr>
-      </w:pPr>
-      <w:r>
-        <w:rPr>
-          <w:rFonts w:ascii="Lucida Bright" w:hAnsi="Lucida Bright"/>
-          <w:sz w:val="32"/>
-          <w:szCs w:val="32"/>
-        </w:rPr>
-        <w:t>Changed “whirling” to “gently flowing.”</w:t>
-      </w:r>
-    </w:p>
-    <w:p>
-      <w:pPr>
-        <w:rPr>
-          <w:rFonts w:ascii="Lucida Bright" w:hAnsi="Lucida Bright"/>
-          <w:sz w:val="32"/>
-          <w:szCs w:val="32"/>
-        </w:rPr>
-      </w:pPr>
-    </w:p>
-    <w:p>
-      <w:pPr>
-        <w:rPr>
-          <w:rFonts w:ascii="Lucida Bright" w:hAnsi="Lucida Bright"/>
-          <w:b/>
-          <w:bCs/>
-          <w:sz w:val="32"/>
-          <w:szCs w:val="32"/>
-        </w:rPr>
-      </w:pPr>
-      <w:r>
-        <w:rPr>
-          <w:rFonts w:ascii="Lucida Bright" w:hAnsi="Lucida Bright"/>
-          <w:sz w:val="32"/>
-          <w:szCs w:val="32"/>
+          <w:sz w:val="28"/>
+          <w:szCs w:val="28"/>
+        </w:rPr>
+        <w:t xml:space="preserve"> </w:t>
+      </w:r>
+      <w:r>
+        <w:rPr>
+          <w:rFonts w:ascii="Lucida Bright" w:hAnsi="Lucida Bright"/>
+          <w:b/>
+          <w:bCs/>
+          <w:sz w:val="28"/>
+          <w:szCs w:val="28"/>
+        </w:rPr>
+        <w:t>-</w:t>
+      </w:r>
+      <w:r>
+        <w:rPr>
+          <w:rFonts w:ascii="Lucida Bright" w:hAnsi="Lucida Bright"/>
+          <w:b/>
+          <w:bCs/>
+          <w:sz w:val="28"/>
+          <w:szCs w:val="28"/>
+        </w:rPr>
+        <w:t>Literary Legend Lisa</w:t>
+      </w:r>
+    </w:p>
+    <w:p>
+      <w:pPr>
+        <w:rPr>
+          <w:rFonts w:ascii="Lucida Bright" w:hAnsi="Lucida Bright"/>
+          <w:sz w:val="32"/>
+          <w:szCs w:val="32"/>
+        </w:rPr>
+      </w:pPr>
+      <w:r>
+        <w:rPr>
+          <w:rFonts w:ascii="Lucida Bright" w:hAnsi="Lucida Bright"/>
+          <w:sz w:val="32"/>
+          <w:szCs w:val="32"/>
+        </w:rPr>
+        <w:t xml:space="preserve">Changed </w:t>
+      </w:r>
+      <w:r>
+        <w:rPr>
+          <w:rFonts w:ascii="Lucida Bright" w:hAnsi="Lucida Bright"/>
+          <w:sz w:val="32"/>
+          <w:szCs w:val="32"/>
+        </w:rPr>
+        <w:t xml:space="preserve">dialogue text from </w:t>
+      </w:r>
+      <w:r>
+        <w:rPr>
+          <w:rFonts w:ascii="Lucida Bright" w:hAnsi="Lucida Bright"/>
+          <w:sz w:val="32"/>
+          <w:szCs w:val="32"/>
+        </w:rPr>
+        <w:t>“whirling” to “gently flowing.”</w:t>
+      </w:r>
+    </w:p>
+    <w:p>
+      <w:pPr>
+        <w:rPr>
+          <w:rFonts w:ascii="Lucida Bright" w:hAnsi="Lucida Bright"/>
+          <w:sz w:val="32"/>
+          <w:szCs w:val="32"/>
+        </w:rPr>
+      </w:pPr>
+    </w:p>
+    <w:p>
+      <w:pPr>
+        <w:rPr>
+          <w:rFonts w:ascii="Lucida Bright" w:hAnsi="Lucida Bright"/>
+          <w:b/>
+          <w:bCs/>
+          <w:sz w:val="28"/>
+          <w:szCs w:val="28"/>
+        </w:rPr>
+      </w:pPr>
+      <w:r>
+        <w:rPr>
+          <w:rFonts w:ascii="Lucida Bright" w:hAnsi="Lucida Bright"/>
+          <w:sz w:val="28"/>
+          <w:szCs w:val="28"/>
         </w:rPr>
         <w:t>“Why do people keep saying Eli? It’s Ellie.”</w:t>
       </w:r>
@@ -4738,8 +4378,8 @@
           <w:rFonts w:ascii="Lucida Bright" w:hAnsi="Lucida Bright"/>
           <w:b/>
           <w:bCs/>
-          <w:sz w:val="32"/>
-          <w:szCs w:val="32"/>
+          <w:sz w:val="28"/>
+          <w:szCs w:val="28"/>
         </w:rPr>
         <w:t>-Me</w:t>
       </w:r>
@@ -4748,15 +4388,15 @@
       <w:pPr>
         <w:rPr>
           <w:rFonts w:ascii="Lucida Bright" w:hAnsi="Lucida Bright"/>
-          <w:sz w:val="32"/>
-          <w:szCs w:val="32"/>
-        </w:rPr>
-      </w:pPr>
-      <w:r>
-        <w:rPr>
-          <w:rFonts w:ascii="Lucida Bright" w:hAnsi="Lucida Bright"/>
-          <w:sz w:val="32"/>
-          <w:szCs w:val="32"/>
+          <w:sz w:val="28"/>
+          <w:szCs w:val="28"/>
+        </w:rPr>
+      </w:pPr>
+      <w:r>
+        <w:rPr>
+          <w:rFonts w:ascii="Lucida Bright" w:hAnsi="Lucida Bright"/>
+          <w:sz w:val="28"/>
+          <w:szCs w:val="28"/>
         </w:rPr>
         <w:t>“Because that’s how you say it and Ellie is ‘E’ ‘L’ ‘L’ ‘I’ ‘E’.”</w:t>
       </w:r>
@@ -4775,17 +4415,211 @@
           <w:sz w:val="32"/>
           <w:szCs w:val="32"/>
         </w:rPr>
+        <w:t>Changed all “Eli” to “Ellie”</w:t>
+      </w:r>
+      <w:r>
+        <w:rPr>
+          <w:rFonts w:ascii="Lucida Bright" w:hAnsi="Lucida Bright"/>
+          <w:sz w:val="32"/>
+          <w:szCs w:val="32"/>
+        </w:rPr>
+        <w:t xml:space="preserve"> which keeps the consistency with character’s names being female or unisex.</w:t>
+      </w:r>
+    </w:p>
+    <w:p>
+      <w:pPr>
+        <w:rPr>
+          <w:rFonts w:ascii="Lucida Bright" w:hAnsi="Lucida Bright"/>
+          <w:sz w:val="28"/>
+          <w:szCs w:val="28"/>
+        </w:rPr>
+      </w:pPr>
+      <w:r>
+        <w:rPr>
+          <w:rFonts w:ascii="Lucida Bright" w:hAnsi="Lucida Bright"/>
+          <w:sz w:val="28"/>
+          <w:szCs w:val="28"/>
+        </w:rPr>
         <w:lastRenderedPageBreak/>
-        <w:t>Changed all “Eli” to “Ellie”</w:t>
-      </w:r>
-      <w:r>
-        <w:rPr>
-          <w:rFonts w:ascii="Lucida Bright" w:hAnsi="Lucida Bright"/>
-          <w:sz w:val="32"/>
-          <w:szCs w:val="32"/>
-        </w:rPr>
-        <w:t xml:space="preserve"> which keeps the consistency with character’s names being female or unisex.</w:t>
-      </w:r>
+        <w:t>“If you make a boss in your game, I’ll consider adding one to mine</w:t>
+      </w:r>
+      <w:r>
+        <w:rPr>
+          <w:rFonts w:ascii="Lucida Bright" w:hAnsi="Lucida Bright"/>
+          <w:sz w:val="28"/>
+          <w:szCs w:val="28"/>
+        </w:rPr>
+        <w:t>.”</w:t>
+      </w:r>
+      <w:r>
+        <w:rPr>
+          <w:rFonts w:ascii="Lucida Bright" w:hAnsi="Lucida Bright"/>
+          <w:b/>
+          <w:bCs/>
+          <w:sz w:val="28"/>
+          <w:szCs w:val="28"/>
+        </w:rPr>
+        <w:t>-Veteran Coder Aidan</w:t>
+      </w:r>
+    </w:p>
+    <w:p>
+      <w:pPr>
+        <w:rPr>
+          <w:rFonts w:ascii="Lucida Bright" w:hAnsi="Lucida Bright"/>
+          <w:sz w:val="32"/>
+          <w:szCs w:val="32"/>
+        </w:rPr>
+      </w:pPr>
+      <w:r>
+        <w:rPr>
+          <w:rFonts w:ascii="Lucida Bright" w:hAnsi="Lucida Bright"/>
+          <w:sz w:val="32"/>
+          <w:szCs w:val="32"/>
+        </w:rPr>
+        <w:t>A boss battle was added to the game as a lunch event where you play a game.</w:t>
+      </w:r>
+    </w:p>
+    <w:p>
+      <w:pPr>
+        <w:rPr>
+          <w:rFonts w:ascii="Lucida Bright" w:hAnsi="Lucida Bright"/>
+          <w:sz w:val="32"/>
+          <w:szCs w:val="32"/>
+        </w:rPr>
+      </w:pPr>
+    </w:p>
+    <w:p>
+      <w:pPr>
+        <w:rPr>
+          <w:rFonts w:ascii="Lucida Bright" w:hAnsi="Lucida Bright"/>
+          <w:sz w:val="32"/>
+          <w:szCs w:val="32"/>
+        </w:rPr>
+      </w:pPr>
+    </w:p>
+    <w:p>
+      <w:pPr>
+        <w:rPr>
+          <w:rFonts w:ascii="Lucida Bright" w:hAnsi="Lucida Bright"/>
+          <w:sz w:val="32"/>
+          <w:szCs w:val="32"/>
+        </w:rPr>
+      </w:pPr>
+      <w:r>
+        <w:rPr>
+          <w:rFonts w:ascii="Lucida Bright" w:hAnsi="Lucida Bright"/>
+          <w:sz w:val="32"/>
+          <w:szCs w:val="32"/>
+        </w:rPr>
+        <w:t>Initial Plan: The battle involves selecting pre-given choices using the number keys and each choice goes into a new scene.</w:t>
+      </w:r>
+    </w:p>
+    <w:p>
+      <w:pPr>
+        <w:rPr>
+          <w:rFonts w:ascii="Lucida Bright" w:hAnsi="Lucida Bright"/>
+          <w:sz w:val="32"/>
+          <w:szCs w:val="32"/>
+        </w:rPr>
+      </w:pPr>
+      <w:r>
+        <w:rPr>
+          <w:noProof/>
+        </w:rPr>
+        <w:drawing>
+          <wp:inline distT="0" distB="0" distL="0" distR="0" wp14:anchorId="77DCB882" wp14:editId="00D29318">
+            <wp:extent cx="2849978" cy="1819835"/>
+            <wp:effectExtent l="0" t="0" r="7620" b="9525"/>
+            <wp:docPr id="16" name="Picture 16"/>
+            <wp:cNvGraphicFramePr>
+              <a:graphicFrameLocks xmlns:a="http://schemas.openxmlformats.org/drawingml/2006/main" noChangeAspect="1"/>
+            </wp:cNvGraphicFramePr>
+            <a:graphic xmlns:a="http://schemas.openxmlformats.org/drawingml/2006/main">
+              <a:graphicData uri="http://schemas.openxmlformats.org/drawingml/2006/picture">
+                <pic:pic xmlns:pic="http://schemas.openxmlformats.org/drawingml/2006/picture">
+                  <pic:nvPicPr>
+                    <pic:cNvPr id="1" name=""/>
+                    <pic:cNvPicPr/>
+                  </pic:nvPicPr>
+                  <pic:blipFill rotWithShape="1">
+                    <a:blip r:embed="rId18"/>
+                    <a:srcRect l="10482" t="19125" r="20073" b="14355"/>
+                    <a:stretch/>
+                  </pic:blipFill>
+                  <pic:spPr bwMode="auto">
+                    <a:xfrm>
+                      <a:off x="0" y="0"/>
+                      <a:ext cx="2857887" cy="1824886"/>
+                    </a:xfrm>
+                    <a:prstGeom prst="rect">
+                      <a:avLst/>
+                    </a:prstGeom>
+                    <a:ln>
+                      <a:noFill/>
+                    </a:ln>
+                    <a:extLst>
+                      <a:ext uri="{53640926-AAD7-44D8-BBD7-CCE9431645EC}">
+                        <a14:shadowObscured xmlns:a14="http://schemas.microsoft.com/office/drawing/2010/main"/>
+                      </a:ext>
+                    </a:extLst>
+                  </pic:spPr>
+                </pic:pic>
+              </a:graphicData>
+            </a:graphic>
+          </wp:inline>
+        </w:drawing>
+      </w:r>
+    </w:p>
+    <w:p>
+      <w:pPr>
+        <w:rPr>
+          <w:rFonts w:ascii="Lucida Bright" w:hAnsi="Lucida Bright"/>
+          <w:sz w:val="32"/>
+          <w:szCs w:val="32"/>
+        </w:rPr>
+      </w:pPr>
+      <w:r>
+        <w:rPr>
+          <w:rFonts w:ascii="Lucida Bright" w:hAnsi="Lucida Bright"/>
+          <w:sz w:val="32"/>
+          <w:szCs w:val="32"/>
+        </w:rPr>
+        <w:t xml:space="preserve">Final Outcome: Due to the large number of scenes that </w:t>
+      </w:r>
+      <w:r>
+        <w:rPr>
+          <w:rFonts w:ascii="Lucida Bright" w:hAnsi="Lucida Bright"/>
+          <w:sz w:val="32"/>
+          <w:szCs w:val="32"/>
+        </w:rPr>
+        <w:t>would need to</w:t>
+      </w:r>
+      <w:r>
+        <w:rPr>
+          <w:rFonts w:ascii="Lucida Bright" w:hAnsi="Lucida Bright"/>
+          <w:sz w:val="32"/>
+          <w:szCs w:val="32"/>
+        </w:rPr>
+        <w:t xml:space="preserve"> be created for all the possible branching choices, I decided to only use one scene with a new script that generates a random number to determine the choices shown and their impact when chosen as opposed to multiple scenes which would each provide one set of choices and impacts.</w:t>
+      </w:r>
+    </w:p>
+    <w:p>
+      <w:pPr>
+        <w:rPr>
+          <w:rFonts w:ascii="Lucida Bright" w:hAnsi="Lucida Bright"/>
+          <w:sz w:val="32"/>
+          <w:szCs w:val="32"/>
+        </w:rPr>
+      </w:pPr>
+    </w:p>
+    <w:p>
+      <w:pPr>
+        <w:rPr>
+          <w:rFonts w:ascii="Lucida Bright" w:hAnsi="Lucida Bright"/>
+          <w:sz w:val="32"/>
+          <w:szCs w:val="32"/>
+        </w:rPr>
+      </w:pPr>
     </w:p>
     <w:p>
       <w:pPr>
@@ -4824,9 +4658,11 @@
       <w:r>
         <w:rPr>
           <w:rFonts w:ascii="Lucida Bright" w:hAnsi="Lucida Bright"/>
-          <w:sz w:val="32"/>
-          <w:szCs w:val="32"/>
-        </w:rPr>
+          <w:noProof/>
+          <w:sz w:val="32"/>
+          <w:szCs w:val="32"/>
+        </w:rPr>
+        <w:lastRenderedPageBreak/>
         <w:drawing>
           <wp:inline distT="0" distB="0" distL="0" distR="0" wp14:anchorId="0C1002A1" wp14:editId="206E76AE">
             <wp:extent cx="2240643" cy="1489658"/>
@@ -4843,7 +4679,7 @@
                     <pic:cNvPicPr/>
                   </pic:nvPicPr>
                   <pic:blipFill>
-                    <a:blip r:embed="rId16"/>
+                    <a:blip r:embed="rId19"/>
                     <a:stretch>
                       <a:fillRect/>
                     </a:stretch>
@@ -4883,7 +4719,7 @@
                     <pic:cNvPicPr/>
                   </pic:nvPicPr>
                   <pic:blipFill>
-                    <a:blip r:embed="rId17"/>
+                    <a:blip r:embed="rId20"/>
                     <a:stretch>
                       <a:fillRect/>
                     </a:stretch>
@@ -4968,6 +4804,196 @@
       <w:pPr>
         <w:rPr>
           <w:rFonts w:ascii="Lucida Bright" w:hAnsi="Lucida Bright"/>
+          <w:sz w:val="32"/>
+          <w:szCs w:val="32"/>
+        </w:rPr>
+      </w:pPr>
+    </w:p>
+    <w:p>
+      <w:pPr>
+        <w:rPr>
+          <w:rFonts w:ascii="Lucida Bright" w:hAnsi="Lucida Bright"/>
+          <w:b/>
+          <w:bCs/>
+          <w:sz w:val="32"/>
+          <w:szCs w:val="32"/>
+        </w:rPr>
+      </w:pPr>
+      <w:r>
+        <w:rPr>
+          <w:rFonts w:ascii="Lucida Bright" w:hAnsi="Lucida Bright"/>
+          <w:b/>
+          <w:bCs/>
+          <w:sz w:val="32"/>
+          <w:szCs w:val="32"/>
+        </w:rPr>
+        <w:t xml:space="preserve">General </w:t>
+      </w:r>
+      <w:r>
+        <w:rPr>
+          <w:rFonts w:ascii="Lucida Bright" w:hAnsi="Lucida Bright"/>
+          <w:b/>
+          <w:bCs/>
+          <w:sz w:val="32"/>
+          <w:szCs w:val="32"/>
+        </w:rPr>
+        <w:t>C</w:t>
+      </w:r>
+      <w:r>
+        <w:rPr>
+          <w:rFonts w:ascii="Lucida Bright" w:hAnsi="Lucida Bright"/>
+          <w:b/>
+          <w:bCs/>
+          <w:sz w:val="32"/>
+          <w:szCs w:val="32"/>
+        </w:rPr>
+        <w:t>omponent</w:t>
+      </w:r>
+      <w:r>
+        <w:rPr>
+          <w:rFonts w:ascii="Lucida Bright" w:hAnsi="Lucida Bright"/>
+          <w:b/>
+          <w:bCs/>
+          <w:sz w:val="32"/>
+          <w:szCs w:val="32"/>
+        </w:rPr>
+        <w:t>s</w:t>
+      </w:r>
+      <w:r>
+        <w:rPr>
+          <w:rFonts w:ascii="Lucida Bright" w:hAnsi="Lucida Bright"/>
+          <w:b/>
+          <w:bCs/>
+          <w:sz w:val="32"/>
+          <w:szCs w:val="32"/>
+        </w:rPr>
+        <w:t xml:space="preserve"> </w:t>
+      </w:r>
+      <w:r>
+        <w:rPr>
+          <w:rFonts w:ascii="Lucida Bright" w:hAnsi="Lucida Bright"/>
+          <w:b/>
+          <w:bCs/>
+          <w:sz w:val="32"/>
+          <w:szCs w:val="32"/>
+        </w:rPr>
+        <w:t>F</w:t>
+      </w:r>
+      <w:r>
+        <w:rPr>
+          <w:rFonts w:ascii="Lucida Bright" w:hAnsi="Lucida Bright"/>
+          <w:b/>
+          <w:bCs/>
+          <w:sz w:val="32"/>
+          <w:szCs w:val="32"/>
+        </w:rPr>
+        <w:t>eedback</w:t>
+      </w:r>
+    </w:p>
+    <w:p>
+      <w:pPr>
+        <w:rPr>
+          <w:rFonts w:ascii="Lucida Bright" w:hAnsi="Lucida Bright"/>
+          <w:sz w:val="32"/>
+          <w:szCs w:val="32"/>
+        </w:rPr>
+      </w:pPr>
+      <w:r>
+        <w:rPr>
+          <w:rFonts w:ascii="Lucida Bright" w:hAnsi="Lucida Bright"/>
+          <w:sz w:val="32"/>
+          <w:szCs w:val="32"/>
+        </w:rPr>
+        <w:t>All testers were mostly satisfied with the changing of text.</w:t>
+      </w:r>
+    </w:p>
+    <w:p>
+      <w:pPr>
+        <w:rPr>
+          <w:rFonts w:ascii="Lucida Bright" w:hAnsi="Lucida Bright"/>
+          <w:sz w:val="32"/>
+          <w:szCs w:val="32"/>
+        </w:rPr>
+      </w:pPr>
+      <w:r>
+        <w:rPr>
+          <w:rFonts w:ascii="Lucida Bright" w:hAnsi="Lucida Bright"/>
+          <w:sz w:val="32"/>
+          <w:szCs w:val="32"/>
+        </w:rPr>
+        <w:t>All testers were fond of the images and had no issue with the image changing system.</w:t>
+      </w:r>
+    </w:p>
+    <w:p>
+      <w:pPr>
+        <w:rPr>
+          <w:rFonts w:ascii="Lucida Bright" w:hAnsi="Lucida Bright"/>
+          <w:sz w:val="32"/>
+          <w:szCs w:val="32"/>
+        </w:rPr>
+      </w:pPr>
+      <w:r>
+        <w:rPr>
+          <w:rFonts w:ascii="Lucida Bright" w:hAnsi="Lucida Bright"/>
+          <w:sz w:val="32"/>
+          <w:szCs w:val="32"/>
+        </w:rPr>
+        <w:t>All testers found the choice events satisfying.</w:t>
+      </w:r>
+    </w:p>
+    <w:p>
+      <w:pPr>
+        <w:rPr>
+          <w:rFonts w:ascii="Lucida Bright" w:hAnsi="Lucida Bright"/>
+          <w:sz w:val="32"/>
+          <w:szCs w:val="32"/>
+        </w:rPr>
+      </w:pPr>
+      <w:r>
+        <w:rPr>
+          <w:rFonts w:ascii="Lucida Bright" w:hAnsi="Lucida Bright"/>
+          <w:sz w:val="32"/>
+          <w:szCs w:val="32"/>
+        </w:rPr>
+        <w:t>Overall testers were entertained and distracted</w:t>
+      </w:r>
+      <w:r>
+        <w:rPr>
+          <w:rFonts w:ascii="Lucida Bright" w:hAnsi="Lucida Bright"/>
+          <w:sz w:val="32"/>
+          <w:szCs w:val="32"/>
+        </w:rPr>
+        <w:t xml:space="preserve"> (forgot about their loneliness)</w:t>
+      </w:r>
+      <w:r>
+        <w:rPr>
+          <w:rFonts w:ascii="Lucida Bright" w:hAnsi="Lucida Bright"/>
+          <w:sz w:val="32"/>
+          <w:szCs w:val="32"/>
+        </w:rPr>
+        <w:t xml:space="preserve"> </w:t>
+      </w:r>
+      <w:r>
+        <w:rPr>
+          <w:rFonts w:ascii="Lucida Bright" w:hAnsi="Lucida Bright"/>
+          <w:sz w:val="32"/>
+          <w:szCs w:val="32"/>
+        </w:rPr>
+        <w:t>so the aim was met.</w:t>
+      </w:r>
+      <w:r>
+        <w:rPr>
+          <w:rFonts w:ascii="Lucida Bright" w:hAnsi="Lucida Bright"/>
+          <w:sz w:val="32"/>
+          <w:szCs w:val="32"/>
+        </w:rPr>
+        <w:t xml:space="preserve"> </w:t>
+      </w:r>
+    </w:p>
+    <w:p>
+      <w:pPr>
+        <w:rPr>
+          <w:rFonts w:ascii="Lucida Bright" w:hAnsi="Lucida Bright"/>
           <w:b/>
           <w:bCs/>
           <w:sz w:val="32"/>
@@ -5003,7 +5029,7 @@
         </w:rPr>
         <w:t xml:space="preserve">Text system was initially made using a queue and array based off of the system from </w:t>
       </w:r>
-      <w:hyperlink r:id="rId18" w:history="1">
+      <w:hyperlink r:id="rId21" w:history="1">
         <w:r>
           <w:rPr>
             <w:rStyle w:val="Hyperlink"/>
@@ -5020,30 +5046,47 @@
           <w:sz w:val="32"/>
           <w:szCs w:val="32"/>
         </w:rPr>
-        <w:t xml:space="preserve"> where a queue would load elements form and array and then be dequeued to return the text to the text display but the system could not function as so was replaced with another system built solely on arrays which is simpler and functions well.</w:t>
-      </w:r>
-    </w:p>
-    <w:p>
-      <w:pPr>
-        <w:rPr>
-          <w:rFonts w:ascii="Lucida Bright" w:hAnsi="Lucida Bright"/>
-          <w:sz w:val="32"/>
-          <w:szCs w:val="32"/>
-        </w:rPr>
-      </w:pPr>
-    </w:p>
-    <w:p>
-      <w:pPr>
-        <w:rPr>
-          <w:rFonts w:ascii="Lucida Bright" w:hAnsi="Lucida Bright"/>
-        </w:rPr>
-      </w:pPr>
-      <w:r>
-        <w:rPr>
-          <w:rFonts w:ascii="Lucida Bright" w:hAnsi="Lucida Bright"/>
-          <w:sz w:val="32"/>
-          <w:szCs w:val="32"/>
-        </w:rPr>
+        <w:t xml:space="preserve"> where a queue would load elements f</w:t>
+      </w:r>
+      <w:r>
+        <w:rPr>
+          <w:rFonts w:ascii="Lucida Bright" w:hAnsi="Lucida Bright"/>
+          <w:sz w:val="32"/>
+          <w:szCs w:val="32"/>
+        </w:rPr>
+        <w:t>ro</w:t>
+      </w:r>
+      <w:r>
+        <w:rPr>
+          <w:rFonts w:ascii="Lucida Bright" w:hAnsi="Lucida Bright"/>
+          <w:sz w:val="32"/>
+          <w:szCs w:val="32"/>
+        </w:rPr>
+        <w:t>m an array and then be dequeued to return the text to the text display but the system could not function as so was replaced with another system built solely on arrays which is simpler and functions well.</w:t>
+      </w:r>
+    </w:p>
+    <w:p>
+      <w:pPr>
+        <w:rPr>
+          <w:rFonts w:ascii="Lucida Bright" w:hAnsi="Lucida Bright"/>
+          <w:sz w:val="32"/>
+          <w:szCs w:val="32"/>
+        </w:rPr>
+      </w:pPr>
+    </w:p>
+    <w:p>
+      <w:pPr>
+        <w:rPr>
+          <w:rFonts w:ascii="Lucida Bright" w:hAnsi="Lucida Bright"/>
+        </w:rPr>
+      </w:pPr>
+      <w:r>
+        <w:rPr>
+          <w:rFonts w:ascii="Lucida Bright" w:hAnsi="Lucida Bright"/>
+          <w:sz w:val="32"/>
+          <w:szCs w:val="32"/>
+        </w:rPr>
+        <w:lastRenderedPageBreak/>
         <w:t>The sudden changes in scenes felt jarring so extra text was added in between scenes to ease the flow of gameplay.</w:t>
       </w:r>
     </w:p>
@@ -5060,6 +5103,15 @@
       <w:pPr>
         <w:rPr>
           <w:rFonts w:ascii="Lucida Bright" w:hAnsi="Lucida Bright"/>
+          <w:sz w:val="32"/>
+          <w:szCs w:val="32"/>
+        </w:rPr>
+      </w:pPr>
+    </w:p>
+    <w:p>
+      <w:pPr>
+        <w:rPr>
+          <w:rFonts w:ascii="Lucida Bright" w:hAnsi="Lucida Bright"/>
           <w:b/>
           <w:bCs/>
           <w:sz w:val="32"/>
@@ -5076,7 +5128,6 @@
           <w:szCs w:val="32"/>
           <w:u w:val="single"/>
         </w:rPr>
-        <w:lastRenderedPageBreak/>
         <w:t>Proof of Multiple Iterations</w:t>
       </w:r>
     </w:p>
@@ -5091,7 +5142,7 @@
           <w:u w:val="single"/>
         </w:rPr>
       </w:pPr>
-      <w:hyperlink r:id="rId19" w:history="1">
+      <w:hyperlink r:id="rId22" w:history="1">
         <w:r>
           <w:rPr>
             <w:rStyle w:val="Hyperlink"/>
@@ -5171,7 +5222,7 @@
                     </pic:cNvPicPr>
                   </pic:nvPicPr>
                   <pic:blipFill>
-                    <a:blip r:embed="rId20" cstate="print">
+                    <a:blip r:embed="rId23" cstate="print">
                       <a:extLst>
                         <a:ext uri="{28A0092B-C50C-407E-A947-70E740481C1C}">
                           <a14:useLocalDpi xmlns:a14="http://schemas.microsoft.com/office/drawing/2010/main" val="0"/>
@@ -5224,7 +5275,7 @@
                     </pic:cNvPicPr>
                   </pic:nvPicPr>
                   <pic:blipFill>
-                    <a:blip r:embed="rId21" cstate="print">
+                    <a:blip r:embed="rId24" cstate="print">
                       <a:extLst>
                         <a:ext uri="{28A0092B-C50C-407E-A947-70E740481C1C}">
                           <a14:useLocalDpi xmlns:a14="http://schemas.microsoft.com/office/drawing/2010/main" val="0"/>
@@ -5277,7 +5328,7 @@
                     </pic:cNvPicPr>
                   </pic:nvPicPr>
                   <pic:blipFill>
-                    <a:blip r:embed="rId22" cstate="print">
+                    <a:blip r:embed="rId25" cstate="print">
                       <a:extLst>
                         <a:ext uri="{28A0092B-C50C-407E-A947-70E740481C1C}">
                           <a14:useLocalDpi xmlns:a14="http://schemas.microsoft.com/office/drawing/2010/main" val="0"/>
@@ -5356,6 +5407,7 @@
           <w:sz w:val="32"/>
           <w:szCs w:val="32"/>
         </w:rPr>
+        <w:lastRenderedPageBreak/>
         <w:t>Scenes still lack images; text boxes display text and can switch pages by pressing the 1 key. Code is complex: a large number and variety of values are used in the many methods that access components and other scripts. Errors are extremely common.</w:t>
       </w:r>
     </w:p>
@@ -5378,7 +5430,6 @@
         <w:rPr>
           <w:noProof/>
         </w:rPr>
-        <w:lastRenderedPageBreak/>
         <w:drawing>
           <wp:inline distT="0" distB="0" distL="0" distR="0" wp14:anchorId="43D05720" wp14:editId="034BDA4A">
             <wp:extent cx="4705985" cy="2520315"/>
@@ -5397,7 +5448,7 @@
                     </pic:cNvPicPr>
                   </pic:nvPicPr>
                   <pic:blipFill>
-                    <a:blip r:embed="rId23" cstate="print">
+                    <a:blip r:embed="rId26" cstate="print">
                       <a:extLst>
                         <a:ext uri="{28A0092B-C50C-407E-A947-70E740481C1C}">
                           <a14:useLocalDpi xmlns:a14="http://schemas.microsoft.com/office/drawing/2010/main" val="0"/>
@@ -5459,7 +5510,7 @@
                     </pic:cNvPicPr>
                   </pic:nvPicPr>
                   <pic:blipFill>
-                    <a:blip r:embed="rId24" cstate="print">
+                    <a:blip r:embed="rId27" cstate="print">
                       <a:extLst>
                         <a:ext uri="{28A0092B-C50C-407E-A947-70E740481C1C}">
                           <a14:useLocalDpi xmlns:a14="http://schemas.microsoft.com/office/drawing/2010/main" val="0"/>
@@ -5512,7 +5563,7 @@
                     </pic:cNvPicPr>
                   </pic:nvPicPr>
                   <pic:blipFill>
-                    <a:blip r:embed="rId25" cstate="print">
+                    <a:blip r:embed="rId28" cstate="print">
                       <a:extLst>
                         <a:ext uri="{28A0092B-C50C-407E-A947-70E740481C1C}">
                           <a14:useLocalDpi xmlns:a14="http://schemas.microsoft.com/office/drawing/2010/main" val="0"/>
@@ -5621,7 +5672,7 @@
                     </pic:cNvPicPr>
                   </pic:nvPicPr>
                   <pic:blipFill>
-                    <a:blip r:embed="rId26" cstate="print">
+                    <a:blip r:embed="rId29" cstate="print">
                       <a:extLst>
                         <a:ext uri="{28A0092B-C50C-407E-A947-70E740481C1C}">
                           <a14:useLocalDpi xmlns:a14="http://schemas.microsoft.com/office/drawing/2010/main" val="0"/>
@@ -5674,7 +5725,7 @@
                     </pic:cNvPicPr>
                   </pic:nvPicPr>
                   <pic:blipFill>
-                    <a:blip r:embed="rId27" cstate="print">
+                    <a:blip r:embed="rId30" cstate="print">
                       <a:extLst>
                         <a:ext uri="{28A0092B-C50C-407E-A947-70E740481C1C}">
                           <a14:useLocalDpi xmlns:a14="http://schemas.microsoft.com/office/drawing/2010/main" val="0"/>
@@ -5773,7 +5824,71 @@
           <w:sz w:val="32"/>
           <w:szCs w:val="32"/>
         </w:rPr>
-        <w:t>Age restriction of 13+ as one scene talks about sex.</w:t>
+        <w:t>Age restriction of 1</w:t>
+      </w:r>
+      <w:r>
+        <w:rPr>
+          <w:rFonts w:ascii="Lucida Bright" w:hAnsi="Lucida Bright"/>
+          <w:sz w:val="32"/>
+          <w:szCs w:val="32"/>
+        </w:rPr>
+        <w:t>6</w:t>
+      </w:r>
+      <w:r>
+        <w:rPr>
+          <w:rFonts w:ascii="Lucida Bright" w:hAnsi="Lucida Bright"/>
+          <w:sz w:val="32"/>
+          <w:szCs w:val="32"/>
+        </w:rPr>
+        <w:t xml:space="preserve">+ as </w:t>
+      </w:r>
+      <w:r>
+        <w:rPr>
+          <w:rFonts w:ascii="Lucida Bright" w:hAnsi="Lucida Bright"/>
+          <w:sz w:val="32"/>
+          <w:szCs w:val="32"/>
+        </w:rPr>
+        <w:t>some</w:t>
+      </w:r>
+      <w:r>
+        <w:rPr>
+          <w:rFonts w:ascii="Lucida Bright" w:hAnsi="Lucida Bright"/>
+          <w:sz w:val="32"/>
+          <w:szCs w:val="32"/>
+        </w:rPr>
+        <w:t xml:space="preserve"> scene</w:t>
+      </w:r>
+      <w:r>
+        <w:rPr>
+          <w:rFonts w:ascii="Lucida Bright" w:hAnsi="Lucida Bright"/>
+          <w:sz w:val="32"/>
+          <w:szCs w:val="32"/>
+        </w:rPr>
+        <w:t>s</w:t>
+      </w:r>
+      <w:r>
+        <w:rPr>
+          <w:rFonts w:ascii="Lucida Bright" w:hAnsi="Lucida Bright"/>
+          <w:sz w:val="32"/>
+          <w:szCs w:val="32"/>
+        </w:rPr>
+        <w:t xml:space="preserve"> talk about sex</w:t>
+      </w:r>
+      <w:r>
+        <w:rPr>
+          <w:rFonts w:ascii="Lucida Bright" w:hAnsi="Lucida Bright"/>
+          <w:sz w:val="32"/>
+          <w:szCs w:val="32"/>
+        </w:rPr>
+        <w:t>ual intercourse or sexual organs</w:t>
+      </w:r>
+      <w:r>
+        <w:rPr>
+          <w:rFonts w:ascii="Lucida Bright" w:hAnsi="Lucida Bright"/>
+          <w:sz w:val="32"/>
+          <w:szCs w:val="32"/>
+        </w:rPr>
+        <w:t>.</w:t>
       </w:r>
     </w:p>
     <w:p>
@@ -5807,17 +5922,8 @@
           <w:sz w:val="32"/>
           <w:szCs w:val="32"/>
         </w:rPr>
-        <w:t>A page of lore hints that every character is Christian and speaks positively about the religion which may offend certain users of different religions but does not directly nor purposely attack any religion.</w:t>
-      </w:r>
-    </w:p>
-    <w:p>
-      <w:pPr>
-        <w:rPr>
-          <w:rFonts w:ascii="Lucida Bright" w:hAnsi="Lucida Bright"/>
-          <w:sz w:val="32"/>
-          <w:szCs w:val="32"/>
-        </w:rPr>
-      </w:pPr>
+        <w:t xml:space="preserve">A page of lore hints that every character is Christian and speaks positively about the religion which may offend </w:t>
+      </w:r>
       <w:r>
         <w:rPr>
           <w:rFonts w:ascii="Lucida Bright" w:hAnsi="Lucida Bright"/>
@@ -5825,6 +5931,23 @@
           <w:szCs w:val="32"/>
         </w:rPr>
         <w:lastRenderedPageBreak/>
+        <w:t>certain users of different religions but does not directly nor purposely attack any religion.</w:t>
+      </w:r>
+    </w:p>
+    <w:p>
+      <w:pPr>
+        <w:rPr>
+          <w:rFonts w:ascii="Lucida Bright" w:hAnsi="Lucida Bright"/>
+          <w:sz w:val="32"/>
+          <w:szCs w:val="32"/>
+        </w:rPr>
+      </w:pPr>
+      <w:r>
+        <w:rPr>
+          <w:rFonts w:ascii="Lucida Bright" w:hAnsi="Lucida Bright"/>
+          <w:sz w:val="32"/>
+          <w:szCs w:val="32"/>
+        </w:rPr>
         <w:t xml:space="preserve">Every character is a hermaphrodite with female appearances that potentially ostracises female players but less than other dating simulators which have female only love interests. </w:t>
       </w:r>
     </w:p>
@@ -6037,7 +6160,7 @@
         </w:rPr>
         <w:t xml:space="preserve">by Christian Munk </w:t>
       </w:r>
-      <w:hyperlink r:id="rId28" w:history="1">
+      <w:hyperlink r:id="rId31" w:history="1">
         <w:r>
           <w:rPr>
             <w:rStyle w:val="Hyperlink"/>
@@ -6084,25 +6207,7 @@
           <w:sz w:val="32"/>
           <w:szCs w:val="32"/>
         </w:rPr>
-        <w:t xml:space="preserve">The program does not harm users, animals and property directly or directly encourage users to harm themselves, people, </w:t>
-      </w:r>
-      <w:proofErr w:type="gramStart"/>
-      <w:r>
-        <w:rPr>
-          <w:rFonts w:ascii="Lucida Bright" w:hAnsi="Lucida Bright"/>
-          <w:sz w:val="32"/>
-          <w:szCs w:val="32"/>
-        </w:rPr>
-        <w:t>animals</w:t>
-      </w:r>
-      <w:proofErr w:type="gramEnd"/>
-      <w:r>
-        <w:rPr>
-          <w:rFonts w:ascii="Lucida Bright" w:hAnsi="Lucida Bright"/>
-          <w:sz w:val="32"/>
-          <w:szCs w:val="32"/>
-        </w:rPr>
-        <w:t xml:space="preserve"> and property.</w:t>
+        <w:t>The program does not harm users, animals and property directly or directly encourage users to harm themselves, people, animals and property.</w:t>
       </w:r>
     </w:p>
     <w:p>
@@ -6140,25 +6245,23 @@
           <w:sz w:val="32"/>
           <w:szCs w:val="32"/>
         </w:rPr>
-        <w:t xml:space="preserve">The game does not ask for any personal information from the user </w:t>
-      </w:r>
-      <w:proofErr w:type="gramStart"/>
-      <w:r>
-        <w:rPr>
-          <w:rFonts w:ascii="Lucida Bright" w:hAnsi="Lucida Bright"/>
-          <w:sz w:val="32"/>
-          <w:szCs w:val="32"/>
-        </w:rPr>
-        <w:t>The</w:t>
-      </w:r>
-      <w:proofErr w:type="gramEnd"/>
-      <w:r>
-        <w:rPr>
-          <w:rFonts w:ascii="Lucida Bright" w:hAnsi="Lucida Bright"/>
-          <w:sz w:val="32"/>
-          <w:szCs w:val="32"/>
-        </w:rPr>
-        <w:t xml:space="preserve"> game has no way of recording anything on the user’s computer or through it (cameras or microphones).</w:t>
+        <w:t>The game does not ask for any personal information from the user</w:t>
+      </w:r>
+      <w:r>
+        <w:rPr>
+          <w:rFonts w:ascii="Lucida Bright" w:hAnsi="Lucida Bright"/>
+          <w:sz w:val="32"/>
+          <w:szCs w:val="32"/>
+        </w:rPr>
+        <w:t>.</w:t>
+      </w:r>
+      <w:r>
+        <w:rPr>
+          <w:rFonts w:ascii="Lucida Bright" w:hAnsi="Lucida Bright"/>
+          <w:sz w:val="32"/>
+          <w:szCs w:val="32"/>
+        </w:rPr>
+        <w:t xml:space="preserve"> The game has no way of recording anything on the user’s computer or through it (cameras or microphones).</w:t>
       </w:r>
     </w:p>
     <w:p>
@@ -6345,26 +6448,74 @@
           <w:sz w:val="32"/>
           <w:szCs w:val="32"/>
         </w:rPr>
-        <w:t>The controls are either shown or given at the start of the game.</w:t>
-      </w:r>
-    </w:p>
-    <w:p>
-      <w:pPr>
-        <w:rPr>
-          <w:rFonts w:ascii="Lucida Bright" w:hAnsi="Lucida Bright"/>
-          <w:b/>
-          <w:bCs/>
-          <w:sz w:val="32"/>
-          <w:szCs w:val="32"/>
-        </w:rPr>
-      </w:pPr>
-      <w:r>
-        <w:rPr>
-          <w:rFonts w:ascii="Lucida Bright" w:hAnsi="Lucida Bright"/>
-          <w:sz w:val="32"/>
-          <w:szCs w:val="32"/>
-        </w:rPr>
-        <w:t>Controls not shown, follow standard game control conventions. (Space bar to progress through text)</w:t>
+        <w:t xml:space="preserve">Game is not suitable for audiences under 16 due to the topics discussed by in-game characters, graphic descriptions and </w:t>
+      </w:r>
+      <w:r>
+        <w:rPr>
+          <w:rFonts w:ascii="Lucida Bright" w:hAnsi="Lucida Bright"/>
+          <w:sz w:val="32"/>
+          <w:szCs w:val="32"/>
+        </w:rPr>
+        <w:t>sensitive</w:t>
+      </w:r>
+      <w:r>
+        <w:rPr>
+          <w:rFonts w:ascii="Lucida Bright" w:hAnsi="Lucida Bright"/>
+          <w:sz w:val="32"/>
+          <w:szCs w:val="32"/>
+        </w:rPr>
+        <w:t xml:space="preserve"> topics.</w:t>
+      </w:r>
+    </w:p>
+    <w:p>
+      <w:pPr>
+        <w:rPr>
+          <w:rFonts w:ascii="Lucida Bright" w:hAnsi="Lucida Bright"/>
+          <w:b/>
+          <w:bCs/>
+          <w:sz w:val="32"/>
+          <w:szCs w:val="32"/>
+        </w:rPr>
+      </w:pPr>
+      <w:r>
+        <w:rPr>
+          <w:rFonts w:ascii="Lucida Bright" w:hAnsi="Lucida Bright"/>
+          <w:sz w:val="32"/>
+          <w:szCs w:val="32"/>
+        </w:rPr>
+        <w:t>Controls shown</w:t>
+      </w:r>
+      <w:r>
+        <w:rPr>
+          <w:rFonts w:ascii="Lucida Bright" w:hAnsi="Lucida Bright"/>
+          <w:sz w:val="32"/>
+          <w:szCs w:val="32"/>
+        </w:rPr>
+        <w:t xml:space="preserve"> when needed and if not shown,</w:t>
+      </w:r>
+      <w:r>
+        <w:rPr>
+          <w:rFonts w:ascii="Lucida Bright" w:hAnsi="Lucida Bright"/>
+          <w:sz w:val="32"/>
+          <w:szCs w:val="32"/>
+        </w:rPr>
+        <w:t xml:space="preserve"> follow standard game control conventions. (Space bar to progress through text</w:t>
+      </w:r>
+      <w:r>
+        <w:rPr>
+          <w:rFonts w:ascii="Lucida Bright" w:hAnsi="Lucida Bright"/>
+          <w:sz w:val="32"/>
+          <w:szCs w:val="32"/>
+        </w:rPr>
+        <w:t>.</w:t>
+      </w:r>
+      <w:r>
+        <w:rPr>
+          <w:rFonts w:ascii="Lucida Bright" w:hAnsi="Lucida Bright"/>
+          <w:sz w:val="32"/>
+          <w:szCs w:val="32"/>
+        </w:rPr>
+        <w:t>)</w:t>
       </w:r>
     </w:p>
     <w:p>
@@ -6402,7 +6553,23 @@
           <w:sz w:val="32"/>
           <w:szCs w:val="16"/>
         </w:rPr>
-        <w:t>The game is short but through repeated playthroughs over long periods of time (3 hours or more) the user might suffer from the following conditions:</w:t>
+        <w:t xml:space="preserve">The game is </w:t>
+      </w:r>
+      <w:r>
+        <w:rPr>
+          <w:rFonts w:ascii="Lucida Bright" w:hAnsi="Lucida Bright"/>
+          <w:sz w:val="32"/>
+          <w:szCs w:val="16"/>
+        </w:rPr>
+        <w:t>1 hour long</w:t>
+      </w:r>
+      <w:r>
+        <w:rPr>
+          <w:rFonts w:ascii="Lucida Bright" w:hAnsi="Lucida Bright"/>
+          <w:sz w:val="32"/>
+          <w:szCs w:val="16"/>
+        </w:rPr>
+        <w:t xml:space="preserve"> but through repeated playthroughs over long periods of time (3 hours or more) the user might suffer from the following conditions:</w:t>
       </w:r>
     </w:p>
     <w:p>
@@ -6542,7 +6709,18 @@
           <w:szCs w:val="28"/>
         </w:rPr>
       </w:pPr>
-    </w:p>
+      <w:bookmarkStart w:id="0" w:name="TextTranscript"/>
+      <w:r>
+        <w:rPr>
+          <w:b/>
+          <w:bCs/>
+          <w:sz w:val="28"/>
+          <w:szCs w:val="28"/>
+        </w:rPr>
+        <w:t>Text Transcript</w:t>
+      </w:r>
+    </w:p>
+    <w:bookmarkEnd w:id="0"/>
     <w:p/>
     <w:sectPr>
       <w:pgSz w:w="11906" w:h="16838"/>
@@ -7122,7 +7300,6 @@
     <w:name w:val="Hyperlink"/>
     <w:basedOn w:val="DefaultParagraphFont"/>
     <w:uiPriority w:val="99"/>
-    <w:semiHidden/>
     <w:unhideWhenUsed/>
     <w:rsid w:val="00E51A77"/>
     <w:rPr>
@@ -7161,6 +7338,30 @@
         <w:insideV w:val="single" w:sz="4" w:space="0" w:color="auto"/>
       </w:tblBorders>
     </w:tblPr>
+  </w:style>
+  <w:style w:type="character" w:styleId="UnresolvedMention">
+    <w:name w:val="Unresolved Mention"/>
+    <w:basedOn w:val="DefaultParagraphFont"/>
+    <w:uiPriority w:val="99"/>
+    <w:semiHidden/>
+    <w:unhideWhenUsed/>
+    <w:rsid w:val="00F93694"/>
+    <w:rPr>
+      <w:color w:val="605E5C"/>
+      <w:shd w:val="clear" w:color="auto" w:fill="E1DFDD"/>
+    </w:rPr>
+  </w:style>
+  <w:style w:type="character" w:styleId="FollowedHyperlink">
+    <w:name w:val="FollowedHyperlink"/>
+    <w:basedOn w:val="DefaultParagraphFont"/>
+    <w:uiPriority w:val="99"/>
+    <w:semiHidden/>
+    <w:unhideWhenUsed/>
+    <w:rsid w:val="00F93694"/>
+    <w:rPr>
+      <w:color w:val="954F72" w:themeColor="followedHyperlink"/>
+      <w:u w:val="single"/>
+    </w:rPr>
   </w:style>
 </w:styles>
 </file>

</xml_diff>